<commit_message>
changed documentation and fixed main
</commit_message>
<xml_diff>
--- a/documentation.docx
+++ b/documentation.docx
@@ -122,16 +122,29 @@
           <w:sz w:val="28"/>
           <w:szCs w:val="28"/>
         </w:rPr>
-        <w:t>«МИСИ</w:t>
-      </w:r>
-      <w:r>
+        <w:t>«МИСИС»</w:t>
+      </w:r>
+    </w:p>
+    <w:p>
+      <w:pPr>
+        <w:spacing w:line="240" w:lineRule="auto"/>
+        <w:ind w:firstLine="142"/>
+        <w:jc w:val="center"/>
         <w:rPr>
           <w:rFonts w:ascii="Times New Roman" w:hAnsi="Times New Roman" w:cs="Times New Roman"/>
           <w:b/>
           <w:sz w:val="28"/>
           <w:szCs w:val="28"/>
         </w:rPr>
-        <w:t>С»</w:t>
+      </w:pPr>
+      <w:r>
+        <w:rPr>
+          <w:rFonts w:ascii="Times New Roman" w:hAnsi="Times New Roman" w:cs="Times New Roman"/>
+          <w:b/>
+          <w:sz w:val="28"/>
+          <w:szCs w:val="28"/>
+        </w:rPr>
+        <w:t>Институт информационных технологий и компьютерных наук</w:t>
       </w:r>
     </w:p>
     <w:p>
@@ -153,38 +166,7 @@
           <w:sz w:val="28"/>
           <w:szCs w:val="28"/>
         </w:rPr>
-        <w:t>Институт информационных технологий и компьютерных наук</w:t>
-      </w:r>
-    </w:p>
-    <w:p>
-      <w:pPr>
-        <w:spacing w:line="240" w:lineRule="auto"/>
-        <w:ind w:firstLine="142"/>
-        <w:jc w:val="center"/>
-        <w:rPr>
-          <w:rFonts w:ascii="Times New Roman" w:hAnsi="Times New Roman" w:cs="Times New Roman"/>
-          <w:b/>
-          <w:sz w:val="28"/>
-          <w:szCs w:val="28"/>
-        </w:rPr>
-      </w:pPr>
-      <w:r>
-        <w:rPr>
-          <w:rFonts w:ascii="Times New Roman" w:hAnsi="Times New Roman" w:cs="Times New Roman"/>
-          <w:b/>
-          <w:sz w:val="28"/>
-          <w:szCs w:val="28"/>
-        </w:rPr>
-        <w:t>Кафедра инженерной кибернетик</w:t>
-      </w:r>
-      <w:r>
-        <w:rPr>
-          <w:rFonts w:ascii="Times New Roman" w:hAnsi="Times New Roman" w:cs="Times New Roman"/>
-          <w:b/>
-          <w:sz w:val="28"/>
-          <w:szCs w:val="28"/>
-        </w:rPr>
-        <w:t>и</w:t>
+        <w:t>Кафедра инженерной кибернетики</w:t>
       </w:r>
     </w:p>
     <w:p>
@@ -273,25 +255,7 @@
           <w:sz w:val="30"/>
           <w:szCs w:val="30"/>
         </w:rPr>
-        <w:t>по дисциплине «</w:t>
-      </w:r>
-      <w:r>
-        <w:rPr>
-          <w:rFonts w:ascii="Times New Roman" w:hAnsi="Times New Roman" w:cs="Times New Roman"/>
-          <w:b/>
-          <w:sz w:val="30"/>
-          <w:szCs w:val="30"/>
-        </w:rPr>
-        <w:t>Объектно-ориентированное программирование</w:t>
-      </w:r>
-      <w:r>
-        <w:rPr>
-          <w:rFonts w:ascii="Times New Roman" w:hAnsi="Times New Roman" w:cs="Times New Roman"/>
-          <w:b/>
-          <w:sz w:val="30"/>
-          <w:szCs w:val="30"/>
-        </w:rPr>
-        <w:t>»</w:t>
+        <w:t>по дисциплине «Объектно-ориентированное программирование»</w:t>
       </w:r>
     </w:p>
     <w:p>
@@ -432,6 +396,8 @@
         </w:rPr>
         <w:t>___________________ К.Е. Тимофеева</w:t>
       </w:r>
+      <w:bookmarkStart w:id="0" w:name="_GoBack"/>
+      <w:bookmarkEnd w:id="0"/>
     </w:p>
     <w:p>
       <w:pPr>
@@ -561,12 +527,12 @@
         <w:pStyle w:val="2"/>
         <w:ind w:firstLine="142"/>
       </w:pPr>
-      <w:bookmarkStart w:id="0" w:name="_Toc134026168"/>
+      <w:bookmarkStart w:id="1" w:name="_Toc134026168"/>
       <w:r>
         <w:lastRenderedPageBreak/>
         <w:t>Содержание</w:t>
       </w:r>
-      <w:bookmarkEnd w:id="0"/>
+      <w:bookmarkEnd w:id="1"/>
     </w:p>
     <w:p>
       <w:pPr>
@@ -598,7 +564,33 @@
           <w:sz w:val="28"/>
           <w:szCs w:val="28"/>
         </w:rPr>
-        <w:t>…………………………………………………………………...</w:t>
+        <w:t>…………………………………………………………</w:t>
+      </w:r>
+      <w:proofErr w:type="gramStart"/>
+      <w:r>
+        <w:rPr>
+          <w:rFonts w:ascii="Times New Roman" w:hAnsi="Times New Roman" w:cs="Times New Roman"/>
+          <w:sz w:val="28"/>
+          <w:szCs w:val="28"/>
+        </w:rPr>
+        <w:t>……</w:t>
+      </w:r>
+      <w:r>
+        <w:rPr>
+          <w:rFonts w:ascii="Times New Roman" w:hAnsi="Times New Roman" w:cs="Times New Roman"/>
+          <w:sz w:val="28"/>
+          <w:szCs w:val="28"/>
+        </w:rPr>
+        <w:t>.</w:t>
+      </w:r>
+      <w:proofErr w:type="gramEnd"/>
+      <w:r>
+        <w:rPr>
+          <w:rFonts w:ascii="Times New Roman" w:hAnsi="Times New Roman" w:cs="Times New Roman"/>
+          <w:sz w:val="28"/>
+          <w:szCs w:val="28"/>
+        </w:rPr>
+        <w:t>…...</w:t>
       </w:r>
     </w:p>
     <w:p>
@@ -631,7 +623,33 @@
           <w:sz w:val="28"/>
           <w:szCs w:val="28"/>
         </w:rPr>
-        <w:t>……………………………………………………………….</w:t>
+        <w:t>………………………………………………………</w:t>
+      </w:r>
+      <w:proofErr w:type="gramStart"/>
+      <w:r>
+        <w:rPr>
+          <w:rFonts w:ascii="Times New Roman" w:hAnsi="Times New Roman" w:cs="Times New Roman"/>
+          <w:sz w:val="28"/>
+          <w:szCs w:val="28"/>
+        </w:rPr>
+        <w:t>……</w:t>
+      </w:r>
+      <w:r>
+        <w:rPr>
+          <w:rFonts w:ascii="Times New Roman" w:hAnsi="Times New Roman" w:cs="Times New Roman"/>
+          <w:sz w:val="28"/>
+          <w:szCs w:val="28"/>
+        </w:rPr>
+        <w:t>.</w:t>
+      </w:r>
+      <w:proofErr w:type="gramEnd"/>
+      <w:r>
+        <w:rPr>
+          <w:rFonts w:ascii="Times New Roman" w:hAnsi="Times New Roman" w:cs="Times New Roman"/>
+          <w:sz w:val="28"/>
+          <w:szCs w:val="28"/>
+        </w:rPr>
+        <w:t>….</w:t>
       </w:r>
     </w:p>
     <w:p>
@@ -664,7 +682,33 @@
           <w:sz w:val="28"/>
           <w:szCs w:val="28"/>
         </w:rPr>
-        <w:t>……………………………………………………………………...</w:t>
+        <w:t>…………………………………………………………</w:t>
+      </w:r>
+      <w:proofErr w:type="gramStart"/>
+      <w:r>
+        <w:rPr>
+          <w:rFonts w:ascii="Times New Roman" w:hAnsi="Times New Roman" w:cs="Times New Roman"/>
+          <w:sz w:val="28"/>
+          <w:szCs w:val="28"/>
+        </w:rPr>
+        <w:t>……</w:t>
+      </w:r>
+      <w:r>
+        <w:rPr>
+          <w:rFonts w:ascii="Times New Roman" w:hAnsi="Times New Roman" w:cs="Times New Roman"/>
+          <w:sz w:val="28"/>
+          <w:szCs w:val="28"/>
+        </w:rPr>
+        <w:t>.</w:t>
+      </w:r>
+      <w:proofErr w:type="gramEnd"/>
+      <w:r>
+        <w:rPr>
+          <w:rFonts w:ascii="Times New Roman" w:hAnsi="Times New Roman" w:cs="Times New Roman"/>
+          <w:sz w:val="28"/>
+          <w:szCs w:val="28"/>
+        </w:rPr>
+        <w:t>……...</w:t>
       </w:r>
     </w:p>
     <w:p>
@@ -714,39 +758,7 @@
           <w:sz w:val="28"/>
           <w:szCs w:val="28"/>
         </w:rPr>
-        <w:t>Нейро</w:t>
-      </w:r>
-      <w:r>
-        <w:rPr>
-          <w:rFonts w:ascii="Times New Roman" w:hAnsi="Times New Roman" w:cs="Times New Roman"/>
-          <w:sz w:val="28"/>
-          <w:szCs w:val="28"/>
-        </w:rPr>
-        <w:t>нные</w:t>
-      </w:r>
-      <w:r>
-        <w:rPr>
-          <w:rFonts w:ascii="Times New Roman" w:hAnsi="Times New Roman" w:cs="Times New Roman"/>
-          <w:sz w:val="28"/>
-          <w:szCs w:val="28"/>
-        </w:rPr>
-        <w:t xml:space="preserve"> </w:t>
-      </w:r>
-      <w:r>
-        <w:rPr>
-          <w:rFonts w:ascii="Times New Roman" w:hAnsi="Times New Roman" w:cs="Times New Roman"/>
-          <w:sz w:val="28"/>
-          <w:szCs w:val="28"/>
-        </w:rPr>
-        <w:t>сети</w:t>
-      </w:r>
-      <w:r>
-        <w:rPr>
-          <w:rFonts w:ascii="Times New Roman" w:hAnsi="Times New Roman" w:cs="Times New Roman"/>
-          <w:sz w:val="28"/>
-          <w:szCs w:val="28"/>
-        </w:rPr>
-        <w:t xml:space="preserve"> и глубинное обучение</w:t>
+        <w:t>Описание работы</w:t>
       </w:r>
       <w:proofErr w:type="gramStart"/>
       <w:r>
@@ -764,7 +776,15 @@
           <w:sz w:val="28"/>
           <w:szCs w:val="28"/>
         </w:rPr>
-        <w:t>.…………………………..</w:t>
+        <w:t>.…………………………</w:t>
+      </w:r>
+      <w:r>
+        <w:rPr>
+          <w:rFonts w:ascii="Times New Roman" w:hAnsi="Times New Roman" w:cs="Times New Roman"/>
+          <w:sz w:val="28"/>
+          <w:szCs w:val="28"/>
+        </w:rPr>
+        <w:t>…………………………</w:t>
       </w:r>
     </w:p>
     <w:p>
@@ -775,21 +795,55 @@
           <w:numId w:val="1"/>
         </w:numPr>
         <w:spacing w:line="360" w:lineRule="auto"/>
-        <w:ind w:left="0" w:firstLine="142"/>
-        <w:jc w:val="both"/>
-        <w:rPr>
-          <w:rFonts w:ascii="Times New Roman" w:hAnsi="Times New Roman" w:cs="Times New Roman"/>
-          <w:sz w:val="28"/>
-          <w:szCs w:val="28"/>
-        </w:rPr>
-      </w:pPr>
-      <w:r>
-        <w:rPr>
-          <w:rFonts w:ascii="Times New Roman" w:hAnsi="Times New Roman" w:cs="Times New Roman"/>
-          <w:sz w:val="28"/>
-          <w:szCs w:val="28"/>
-        </w:rPr>
-        <w:t xml:space="preserve"> Виды нейронных сетей…………………………………………….</w:t>
+        <w:ind w:left="709" w:firstLine="142"/>
+        <w:jc w:val="both"/>
+        <w:rPr>
+          <w:rFonts w:ascii="Times New Roman" w:hAnsi="Times New Roman" w:cs="Times New Roman"/>
+          <w:sz w:val="28"/>
+          <w:szCs w:val="28"/>
+        </w:rPr>
+      </w:pPr>
+      <w:r>
+        <w:rPr>
+          <w:rFonts w:ascii="Times New Roman" w:hAnsi="Times New Roman" w:cs="Times New Roman"/>
+          <w:sz w:val="28"/>
+          <w:szCs w:val="28"/>
+        </w:rPr>
+        <w:t xml:space="preserve"> </w:t>
+      </w:r>
+      <w:r>
+        <w:rPr>
+          <w:rFonts w:ascii="Times New Roman" w:hAnsi="Times New Roman" w:cs="Times New Roman"/>
+          <w:sz w:val="28"/>
+          <w:szCs w:val="28"/>
+        </w:rPr>
+        <w:t>Главное меню…………</w:t>
+      </w:r>
+      <w:proofErr w:type="gramStart"/>
+      <w:r>
+        <w:rPr>
+          <w:rFonts w:ascii="Times New Roman" w:hAnsi="Times New Roman" w:cs="Times New Roman"/>
+          <w:sz w:val="28"/>
+          <w:szCs w:val="28"/>
+        </w:rPr>
+        <w:t>…….</w:t>
+      </w:r>
+      <w:proofErr w:type="gramEnd"/>
+      <w:r>
+        <w:rPr>
+          <w:rFonts w:ascii="Times New Roman" w:hAnsi="Times New Roman" w:cs="Times New Roman"/>
+          <w:sz w:val="28"/>
+          <w:szCs w:val="28"/>
+        </w:rPr>
+        <w:t>………………………</w:t>
+      </w:r>
+      <w:r>
+        <w:rPr>
+          <w:rFonts w:ascii="Times New Roman" w:hAnsi="Times New Roman" w:cs="Times New Roman"/>
+          <w:sz w:val="28"/>
+          <w:szCs w:val="28"/>
+        </w:rPr>
+        <w:t>.……………..</w:t>
       </w:r>
     </w:p>
     <w:p>
@@ -800,21 +854,47 @@
           <w:numId w:val="1"/>
         </w:numPr>
         <w:spacing w:line="360" w:lineRule="auto"/>
-        <w:ind w:left="0" w:firstLine="142"/>
-        <w:jc w:val="both"/>
-        <w:rPr>
-          <w:rFonts w:ascii="Times New Roman" w:hAnsi="Times New Roman" w:cs="Times New Roman"/>
-          <w:sz w:val="28"/>
-          <w:szCs w:val="28"/>
-        </w:rPr>
-      </w:pPr>
-      <w:r>
-        <w:rPr>
-          <w:rFonts w:ascii="Times New Roman" w:hAnsi="Times New Roman" w:cs="Times New Roman"/>
-          <w:sz w:val="28"/>
-          <w:szCs w:val="28"/>
-        </w:rPr>
-        <w:t xml:space="preserve"> Применение нейронных сетей…………………………………….</w:t>
+        <w:ind w:left="709" w:firstLine="142"/>
+        <w:jc w:val="both"/>
+        <w:rPr>
+          <w:rFonts w:ascii="Times New Roman" w:hAnsi="Times New Roman" w:cs="Times New Roman"/>
+          <w:sz w:val="28"/>
+          <w:szCs w:val="28"/>
+        </w:rPr>
+      </w:pPr>
+      <w:r>
+        <w:rPr>
+          <w:rFonts w:ascii="Times New Roman" w:hAnsi="Times New Roman" w:cs="Times New Roman"/>
+          <w:sz w:val="28"/>
+          <w:szCs w:val="28"/>
+        </w:rPr>
+        <w:t xml:space="preserve"> </w:t>
+      </w:r>
+      <w:r>
+        <w:rPr>
+          <w:rFonts w:ascii="Times New Roman" w:hAnsi="Times New Roman" w:cs="Times New Roman"/>
+          <w:sz w:val="28"/>
+          <w:szCs w:val="28"/>
+        </w:rPr>
+        <w:t xml:space="preserve">Игра «Угадай </w:t>
+      </w:r>
+      <w:proofErr w:type="gramStart"/>
+      <w:r>
+        <w:rPr>
+          <w:rFonts w:ascii="Times New Roman" w:hAnsi="Times New Roman" w:cs="Times New Roman"/>
+          <w:sz w:val="28"/>
+          <w:szCs w:val="28"/>
+        </w:rPr>
+        <w:t>число»…</w:t>
+      </w:r>
+      <w:proofErr w:type="gramEnd"/>
+      <w:r>
+        <w:rPr>
+          <w:rFonts w:ascii="Times New Roman" w:hAnsi="Times New Roman" w:cs="Times New Roman"/>
+          <w:sz w:val="28"/>
+          <w:szCs w:val="28"/>
+        </w:rPr>
+        <w:t>……………..……………………………..</w:t>
       </w:r>
     </w:p>
     <w:p>
@@ -825,21 +905,88 @@
           <w:numId w:val="1"/>
         </w:numPr>
         <w:spacing w:line="360" w:lineRule="auto"/>
-        <w:ind w:left="0" w:firstLine="142"/>
-        <w:jc w:val="both"/>
-        <w:rPr>
-          <w:rFonts w:ascii="Times New Roman" w:hAnsi="Times New Roman" w:cs="Times New Roman"/>
-          <w:sz w:val="28"/>
-          <w:szCs w:val="28"/>
-        </w:rPr>
-      </w:pPr>
-      <w:r>
-        <w:rPr>
-          <w:rFonts w:ascii="Times New Roman" w:hAnsi="Times New Roman" w:cs="Times New Roman"/>
-          <w:sz w:val="28"/>
-          <w:szCs w:val="28"/>
-        </w:rPr>
-        <w:t xml:space="preserve"> Глубинное обучение……………………………………………….</w:t>
+        <w:ind w:left="709" w:firstLine="142"/>
+        <w:jc w:val="both"/>
+        <w:rPr>
+          <w:rFonts w:ascii="Times New Roman" w:hAnsi="Times New Roman" w:cs="Times New Roman"/>
+          <w:sz w:val="28"/>
+          <w:szCs w:val="28"/>
+        </w:rPr>
+      </w:pPr>
+      <w:r>
+        <w:rPr>
+          <w:rFonts w:ascii="Times New Roman" w:hAnsi="Times New Roman" w:cs="Times New Roman"/>
+          <w:sz w:val="28"/>
+          <w:szCs w:val="28"/>
+        </w:rPr>
+        <w:t xml:space="preserve"> </w:t>
+      </w:r>
+      <w:r>
+        <w:rPr>
+          <w:rFonts w:ascii="Times New Roman" w:hAnsi="Times New Roman" w:cs="Times New Roman"/>
+          <w:sz w:val="28"/>
+          <w:szCs w:val="28"/>
+        </w:rPr>
+        <w:t>Игра «</w:t>
+      </w:r>
+      <w:proofErr w:type="gramStart"/>
+      <w:r>
+        <w:rPr>
+          <w:rFonts w:ascii="Times New Roman" w:hAnsi="Times New Roman" w:cs="Times New Roman"/>
+          <w:sz w:val="28"/>
+          <w:szCs w:val="28"/>
+        </w:rPr>
+        <w:t>Змейка»…</w:t>
+      </w:r>
+      <w:proofErr w:type="gramEnd"/>
+      <w:r>
+        <w:rPr>
+          <w:rFonts w:ascii="Times New Roman" w:hAnsi="Times New Roman" w:cs="Times New Roman"/>
+          <w:sz w:val="28"/>
+          <w:szCs w:val="28"/>
+        </w:rPr>
+        <w:t>………….…………………………………</w:t>
+      </w:r>
+      <w:r>
+        <w:rPr>
+          <w:rFonts w:ascii="Times New Roman" w:hAnsi="Times New Roman" w:cs="Times New Roman"/>
+          <w:sz w:val="28"/>
+          <w:szCs w:val="28"/>
+        </w:rPr>
+        <w:t>…….</w:t>
+      </w:r>
+      <w:r>
+        <w:rPr>
+          <w:rFonts w:ascii="Times New Roman" w:hAnsi="Times New Roman" w:cs="Times New Roman"/>
+          <w:sz w:val="28"/>
+          <w:szCs w:val="28"/>
+        </w:rPr>
+        <w:t>.</w:t>
+      </w:r>
+    </w:p>
+    <w:p>
+      <w:pPr>
+        <w:pStyle w:val="a3"/>
+        <w:numPr>
+          <w:ilvl w:val="1"/>
+          <w:numId w:val="1"/>
+        </w:numPr>
+        <w:spacing w:line="360" w:lineRule="auto"/>
+        <w:ind w:left="709" w:firstLine="142"/>
+        <w:jc w:val="both"/>
+        <w:rPr>
+          <w:rFonts w:ascii="Times New Roman" w:hAnsi="Times New Roman" w:cs="Times New Roman"/>
+          <w:sz w:val="28"/>
+          <w:szCs w:val="28"/>
+        </w:rPr>
+      </w:pPr>
+      <w:r>
+        <w:rPr>
+          <w:rFonts w:ascii="Times New Roman" w:hAnsi="Times New Roman" w:cs="Times New Roman"/>
+          <w:sz w:val="28"/>
+          <w:szCs w:val="28"/>
+        </w:rPr>
+        <w:t>Обработка некорректного ввода…………………………………...</w:t>
       </w:r>
     </w:p>
     <w:p>
@@ -858,31 +1005,21 @@
           <w:szCs w:val="28"/>
         </w:rPr>
       </w:pPr>
-      <w:proofErr w:type="spellStart"/>
-      <w:r>
-        <w:rPr>
-          <w:rFonts w:ascii="Times New Roman" w:hAnsi="Times New Roman" w:cs="Times New Roman"/>
-          <w:sz w:val="28"/>
-          <w:szCs w:val="28"/>
-        </w:rPr>
-        <w:t>Свё</w:t>
-      </w:r>
-      <w:r>
-        <w:rPr>
-          <w:rFonts w:ascii="Times New Roman" w:hAnsi="Times New Roman" w:cs="Times New Roman"/>
-          <w:sz w:val="28"/>
-          <w:szCs w:val="28"/>
-        </w:rPr>
-        <w:t>рточные</w:t>
-      </w:r>
-      <w:proofErr w:type="spellEnd"/>
-      <w:r>
-        <w:rPr>
-          <w:rFonts w:ascii="Times New Roman" w:hAnsi="Times New Roman" w:cs="Times New Roman"/>
-          <w:sz w:val="28"/>
-          <w:szCs w:val="28"/>
-        </w:rPr>
-        <w:t xml:space="preserve"> сети………………………………………………………......</w:t>
+      <w:r>
+        <w:rPr>
+          <w:rFonts w:ascii="Times New Roman" w:hAnsi="Times New Roman" w:cs="Times New Roman"/>
+          <w:sz w:val="28"/>
+          <w:szCs w:val="28"/>
+        </w:rPr>
+        <w:t>Перспектива</w:t>
+      </w:r>
+      <w:r>
+        <w:rPr>
+          <w:rFonts w:ascii="Times New Roman" w:hAnsi="Times New Roman" w:cs="Times New Roman"/>
+          <w:sz w:val="28"/>
+          <w:szCs w:val="28"/>
+        </w:rPr>
+        <w:t xml:space="preserve"> доработки проекта………………………………………....</w:t>
       </w:r>
     </w:p>
     <w:p>
@@ -907,40 +1044,15 @@
           <w:sz w:val="28"/>
           <w:szCs w:val="28"/>
         </w:rPr>
-        <w:t>План обучения модели</w:t>
-      </w:r>
-      <w:r>
-        <w:rPr>
-          <w:rFonts w:ascii="Times New Roman" w:hAnsi="Times New Roman" w:cs="Times New Roman"/>
-          <w:sz w:val="28"/>
-          <w:szCs w:val="28"/>
-        </w:rPr>
-        <w:t>……………………………………………………</w:t>
-      </w:r>
-    </w:p>
-    <w:p>
-      <w:pPr>
-        <w:pStyle w:val="a3"/>
-        <w:numPr>
-          <w:ilvl w:val="1"/>
-          <w:numId w:val="1"/>
-        </w:numPr>
-        <w:spacing w:line="360" w:lineRule="auto"/>
-        <w:ind w:left="0" w:firstLine="142"/>
-        <w:jc w:val="both"/>
-        <w:rPr>
-          <w:rFonts w:ascii="Times New Roman" w:hAnsi="Times New Roman" w:cs="Times New Roman"/>
-          <w:sz w:val="28"/>
-          <w:szCs w:val="28"/>
-        </w:rPr>
-      </w:pPr>
-      <w:r>
-        <w:rPr>
-          <w:rFonts w:ascii="Times New Roman" w:hAnsi="Times New Roman" w:cs="Times New Roman"/>
-          <w:sz w:val="28"/>
-          <w:szCs w:val="28"/>
-        </w:rPr>
-        <w:t xml:space="preserve"> Дополнительные функции………………………………………...</w:t>
+        <w:t>Заключение</w:t>
+      </w:r>
+      <w:r>
+        <w:rPr>
+          <w:rFonts w:ascii="Times New Roman" w:hAnsi="Times New Roman" w:cs="Times New Roman"/>
+          <w:sz w:val="28"/>
+          <w:szCs w:val="28"/>
+        </w:rPr>
+        <w:t>………………………………………………………………...</w:t>
       </w:r>
     </w:p>
     <w:p>
@@ -965,117 +1077,8 @@
           <w:sz w:val="28"/>
           <w:szCs w:val="28"/>
         </w:rPr>
-        <w:t>Тестирование бота</w:t>
-      </w:r>
-      <w:r>
-        <w:rPr>
-          <w:rFonts w:ascii="Times New Roman" w:hAnsi="Times New Roman" w:cs="Times New Roman"/>
-          <w:sz w:val="28"/>
-          <w:szCs w:val="28"/>
-        </w:rPr>
-        <w:t>………………………………………………………...</w:t>
-      </w:r>
-    </w:p>
-    <w:p>
-      <w:pPr>
-        <w:pStyle w:val="a3"/>
-        <w:numPr>
-          <w:ilvl w:val="0"/>
-          <w:numId w:val="1"/>
-        </w:numPr>
-        <w:spacing w:line="360" w:lineRule="auto"/>
-        <w:ind w:left="0" w:firstLine="142"/>
-        <w:jc w:val="both"/>
-        <w:rPr>
-          <w:rFonts w:ascii="Times New Roman" w:hAnsi="Times New Roman" w:cs="Times New Roman"/>
-          <w:sz w:val="28"/>
-          <w:szCs w:val="28"/>
-        </w:rPr>
-      </w:pPr>
-      <w:r>
-        <w:rPr>
-          <w:rFonts w:ascii="Times New Roman" w:hAnsi="Times New Roman" w:cs="Times New Roman"/>
-          <w:sz w:val="28"/>
-          <w:szCs w:val="28"/>
-        </w:rPr>
-        <w:t>Заключение</w:t>
-      </w:r>
-      <w:r>
-        <w:rPr>
-          <w:rFonts w:ascii="Times New Roman" w:hAnsi="Times New Roman" w:cs="Times New Roman"/>
-          <w:sz w:val="28"/>
-          <w:szCs w:val="28"/>
-        </w:rPr>
-        <w:t>…………………………………………………………..........</w:t>
-      </w:r>
-    </w:p>
-    <w:p>
-      <w:pPr>
-        <w:pStyle w:val="a3"/>
-        <w:numPr>
-          <w:ilvl w:val="0"/>
-          <w:numId w:val="1"/>
-        </w:numPr>
-        <w:spacing w:line="360" w:lineRule="auto"/>
-        <w:ind w:left="0" w:firstLine="142"/>
-        <w:jc w:val="both"/>
-        <w:rPr>
-          <w:rFonts w:ascii="Times New Roman" w:hAnsi="Times New Roman" w:cs="Times New Roman"/>
-          <w:sz w:val="28"/>
-          <w:szCs w:val="28"/>
-        </w:rPr>
-      </w:pPr>
-      <w:r>
-        <w:rPr>
-          <w:rFonts w:ascii="Times New Roman" w:hAnsi="Times New Roman" w:cs="Times New Roman"/>
-          <w:sz w:val="28"/>
-          <w:szCs w:val="28"/>
-        </w:rPr>
-        <w:t>Список используемой литературы</w:t>
-      </w:r>
-      <w:r>
-        <w:rPr>
-          <w:rFonts w:ascii="Times New Roman" w:hAnsi="Times New Roman" w:cs="Times New Roman"/>
-          <w:sz w:val="28"/>
-          <w:szCs w:val="28"/>
-        </w:rPr>
-        <w:t>………………………………………</w:t>
-      </w:r>
-    </w:p>
-    <w:p>
-      <w:pPr>
-        <w:pStyle w:val="a3"/>
-        <w:numPr>
-          <w:ilvl w:val="0"/>
-          <w:numId w:val="1"/>
-        </w:numPr>
-        <w:spacing w:line="360" w:lineRule="auto"/>
-        <w:ind w:left="0" w:firstLine="142"/>
-        <w:jc w:val="both"/>
-        <w:rPr>
-          <w:rFonts w:ascii="Times New Roman" w:hAnsi="Times New Roman" w:cs="Times New Roman"/>
-          <w:sz w:val="28"/>
-          <w:szCs w:val="28"/>
-        </w:rPr>
-      </w:pPr>
-      <w:r>
-        <w:rPr>
-          <w:rFonts w:ascii="Times New Roman" w:hAnsi="Times New Roman" w:cs="Times New Roman"/>
-          <w:sz w:val="28"/>
-          <w:szCs w:val="28"/>
-        </w:rPr>
-        <w:t>Приложения……………………………………………………………….</w:t>
-      </w:r>
-    </w:p>
-    <w:p>
-      <w:pPr>
-        <w:ind w:firstLine="142"/>
-        <w:rPr>
-          <w:rFonts w:ascii="Times New Roman" w:hAnsi="Times New Roman" w:cs="Times New Roman"/>
-          <w:sz w:val="28"/>
-          <w:szCs w:val="28"/>
-        </w:rPr>
-      </w:pPr>
+        <w:t>Список использованных источников ……………………………………</w:t>
+      </w:r>
       <w:r>
         <w:rPr>
           <w:rFonts w:ascii="Times New Roman" w:hAnsi="Times New Roman" w:cs="Times New Roman"/>
@@ -2282,15 +2285,7 @@
           <w:sz w:val="28"/>
           <w:szCs w:val="28"/>
         </w:rPr>
-        <w:t xml:space="preserve">а реализация игры «Змейка». </w:t>
-      </w:r>
-      <w:r>
-        <w:rPr>
-          <w:rFonts w:ascii="Times New Roman" w:hAnsi="Times New Roman" w:cs="Times New Roman"/>
-          <w:sz w:val="28"/>
-          <w:szCs w:val="28"/>
-        </w:rPr>
-        <w:t xml:space="preserve">Заголовочный файл </w:t>
+        <w:t xml:space="preserve">а реализация игры «Змейка». Заголовочный файл </w:t>
       </w:r>
       <w:r>
         <w:rPr>
@@ -2387,23 +2382,7 @@
           <w:szCs w:val="28"/>
         </w:rPr>
         <w:lastRenderedPageBreak/>
-        <w:t>содержит</w:t>
-      </w:r>
-      <w:r>
-        <w:rPr>
-          <w:rFonts w:ascii="Times New Roman" w:hAnsi="Times New Roman" w:cs="Times New Roman"/>
-          <w:sz w:val="28"/>
-          <w:szCs w:val="28"/>
-        </w:rPr>
-        <w:t xml:space="preserve"> реализацию методов класса </w:t>
-      </w:r>
-      <w:r>
-        <w:rPr>
-          <w:rFonts w:ascii="Times New Roman" w:hAnsi="Times New Roman" w:cs="Times New Roman"/>
-          <w:sz w:val="28"/>
-          <w:szCs w:val="28"/>
-        </w:rPr>
-        <w:t xml:space="preserve">и игрового </w:t>
+        <w:t xml:space="preserve">содержит реализацию методов класса и игрового </w:t>
       </w:r>
       <w:proofErr w:type="spellStart"/>
       <w:r>
@@ -2421,15 +2400,7 @@
           <w:sz w:val="28"/>
           <w:szCs w:val="28"/>
         </w:rPr>
-        <w:t xml:space="preserve">. В </w:t>
-      </w:r>
-      <w:r>
-        <w:rPr>
-          <w:rFonts w:ascii="Times New Roman" w:hAnsi="Times New Roman" w:cs="Times New Roman"/>
-          <w:sz w:val="28"/>
-          <w:szCs w:val="28"/>
-        </w:rPr>
-        <w:t xml:space="preserve">файле </w:t>
+        <w:t xml:space="preserve">. В файле </w:t>
       </w:r>
       <w:r>
         <w:rPr>
@@ -2639,7 +2610,7 @@
     </w:p>
     <w:p>
       <w:pPr>
-        <w:spacing w:line="240" w:lineRule="auto"/>
+        <w:spacing w:line="360" w:lineRule="auto"/>
         <w:ind w:firstLine="142"/>
         <w:rPr>
           <w:rFonts w:ascii="Times New Roman" w:hAnsi="Times New Roman" w:cs="Times New Roman"/>
@@ -2656,48 +2627,1881 @@
           <w:szCs w:val="36"/>
         </w:rPr>
         <w:lastRenderedPageBreak/>
-        <w:t>Описание</w:t>
-      </w:r>
-      <w:bookmarkStart w:id="1" w:name="_GoBack"/>
-      <w:bookmarkEnd w:id="1"/>
-      <w:r>
+        <w:t>Описание работы</w:t>
+      </w:r>
+    </w:p>
+    <w:p>
+      <w:pPr>
+        <w:spacing w:line="360" w:lineRule="auto"/>
+        <w:ind w:firstLine="142"/>
+        <w:rPr>
+          <w:rFonts w:ascii="Times New Roman" w:hAnsi="Times New Roman" w:cs="Times New Roman"/>
+          <w:b/>
+          <w:sz w:val="32"/>
+          <w:szCs w:val="32"/>
+        </w:rPr>
+      </w:pPr>
+      <w:r>
+        <w:rPr>
+          <w:rFonts w:ascii="Times New Roman" w:hAnsi="Times New Roman" w:cs="Times New Roman"/>
+          <w:b/>
+          <w:sz w:val="32"/>
+          <w:szCs w:val="32"/>
+        </w:rPr>
+        <w:t>Главное меню</w:t>
+      </w:r>
+    </w:p>
+    <w:p>
+      <w:pPr>
+        <w:spacing w:line="360" w:lineRule="auto"/>
+        <w:ind w:firstLine="142"/>
+        <w:jc w:val="both"/>
+        <w:rPr>
+          <w:rFonts w:ascii="Times New Roman" w:hAnsi="Times New Roman" w:cs="Times New Roman"/>
+          <w:sz w:val="28"/>
+          <w:szCs w:val="28"/>
+          <w:lang w:val="en-US"/>
+        </w:rPr>
+      </w:pPr>
+      <w:r>
+        <w:rPr>
+          <w:rFonts w:ascii="Times New Roman" w:hAnsi="Times New Roman" w:cs="Times New Roman"/>
+          <w:sz w:val="28"/>
+          <w:szCs w:val="28"/>
+        </w:rPr>
+        <w:t xml:space="preserve">При открытии приложения пользователь видит стартовое сообщение, в котором рассказывается, какие существуют команды для управления. </w:t>
+      </w:r>
+    </w:p>
+    <w:p>
+      <w:pPr>
+        <w:spacing w:line="360" w:lineRule="auto"/>
+        <w:ind w:firstLine="142"/>
+        <w:jc w:val="both"/>
+        <w:rPr>
+          <w:rFonts w:ascii="Times New Roman" w:hAnsi="Times New Roman" w:cs="Times New Roman"/>
+          <w:sz w:val="28"/>
+          <w:szCs w:val="28"/>
+          <w:lang w:val="en-US"/>
+        </w:rPr>
+      </w:pPr>
+      <w:r>
+        <w:rPr>
+          <w:rFonts w:ascii="Times New Roman" w:hAnsi="Times New Roman" w:cs="Times New Roman"/>
+          <w:sz w:val="28"/>
+          <w:szCs w:val="28"/>
+          <w:lang w:val="en-US"/>
+        </w:rPr>
+        <w:drawing>
+          <wp:inline distT="0" distB="0" distL="0" distR="0" wp14:anchorId="758FA07F" wp14:editId="39B1AB2C">
+            <wp:extent cx="4996800" cy="2880000"/>
+            <wp:effectExtent l="0" t="0" r="0" b="0"/>
+            <wp:docPr id="1" name="Рисунок 1"/>
+            <wp:cNvGraphicFramePr>
+              <a:graphicFrameLocks xmlns:a="http://schemas.openxmlformats.org/drawingml/2006/main" noChangeAspect="1"/>
+            </wp:cNvGraphicFramePr>
+            <a:graphic xmlns:a="http://schemas.openxmlformats.org/drawingml/2006/main">
+              <a:graphicData uri="http://schemas.openxmlformats.org/drawingml/2006/picture">
+                <pic:pic xmlns:pic="http://schemas.openxmlformats.org/drawingml/2006/picture">
+                  <pic:nvPicPr>
+                    <pic:cNvPr id="1" name=""/>
+                    <pic:cNvPicPr/>
+                  </pic:nvPicPr>
+                  <pic:blipFill rotWithShape="1">
+                    <a:blip r:embed="rId8"/>
+                    <a:srcRect l="790" t="1182" r="630" b="1515"/>
+                    <a:stretch/>
+                  </pic:blipFill>
+                  <pic:spPr bwMode="auto">
+                    <a:xfrm>
+                      <a:off x="0" y="0"/>
+                      <a:ext cx="4996800" cy="2880000"/>
+                    </a:xfrm>
+                    <a:prstGeom prst="rect">
+                      <a:avLst/>
+                    </a:prstGeom>
+                    <a:ln>
+                      <a:noFill/>
+                    </a:ln>
+                    <a:extLst>
+                      <a:ext uri="{53640926-AAD7-44D8-BBD7-CCE9431645EC}">
+                        <a14:shadowObscured xmlns:a14="http://schemas.microsoft.com/office/drawing/2010/main"/>
+                      </a:ext>
+                    </a:extLst>
+                  </pic:spPr>
+                </pic:pic>
+              </a:graphicData>
+            </a:graphic>
+          </wp:inline>
+        </w:drawing>
+      </w:r>
+    </w:p>
+    <w:p>
+      <w:pPr>
+        <w:spacing w:line="360" w:lineRule="auto"/>
+        <w:ind w:firstLine="142"/>
+        <w:jc w:val="both"/>
+        <w:rPr>
+          <w:rFonts w:ascii="Times New Roman" w:hAnsi="Times New Roman" w:cs="Times New Roman"/>
+          <w:sz w:val="28"/>
+          <w:szCs w:val="28"/>
+        </w:rPr>
+      </w:pPr>
+      <w:r>
+        <w:rPr>
+          <w:rFonts w:ascii="Times New Roman" w:hAnsi="Times New Roman" w:cs="Times New Roman"/>
+          <w:sz w:val="28"/>
+          <w:szCs w:val="28"/>
+        </w:rPr>
+        <w:t xml:space="preserve">При переходе по команде </w:t>
+      </w:r>
+      <w:r>
+        <w:rPr>
+          <w:rFonts w:ascii="Times New Roman" w:hAnsi="Times New Roman" w:cs="Times New Roman"/>
+          <w:sz w:val="28"/>
+          <w:szCs w:val="28"/>
+        </w:rPr>
+        <w:t>/</w:t>
+      </w:r>
+      <w:r>
+        <w:rPr>
+          <w:rFonts w:ascii="Times New Roman" w:hAnsi="Times New Roman" w:cs="Times New Roman"/>
+          <w:sz w:val="28"/>
+          <w:szCs w:val="28"/>
+          <w:lang w:val="en-US"/>
+        </w:rPr>
+        <w:t>help</w:t>
+      </w:r>
+      <w:r>
+        <w:rPr>
+          <w:rFonts w:ascii="Times New Roman" w:hAnsi="Times New Roman" w:cs="Times New Roman"/>
+          <w:sz w:val="28"/>
+          <w:szCs w:val="28"/>
+        </w:rPr>
+        <w:t xml:space="preserve"> </w:t>
+      </w:r>
+      <w:r>
+        <w:rPr>
+          <w:rFonts w:ascii="Times New Roman" w:hAnsi="Times New Roman" w:cs="Times New Roman"/>
+          <w:sz w:val="28"/>
+          <w:szCs w:val="28"/>
+        </w:rPr>
+        <w:t>открывается сообщение со справочной информацией, где кратко рассказывается про каждую игру, а также указаны контакты разработчиков приложения.</w:t>
+      </w:r>
+      <w:r>
+        <w:rPr>
+          <w:rFonts w:ascii="Times New Roman" w:hAnsi="Times New Roman" w:cs="Times New Roman"/>
+          <w:sz w:val="28"/>
+          <w:szCs w:val="28"/>
+        </w:rPr>
+        <w:t xml:space="preserve"> </w:t>
+      </w:r>
+      <w:r>
+        <w:rPr>
+          <w:rFonts w:ascii="Times New Roman" w:hAnsi="Times New Roman" w:cs="Times New Roman"/>
+          <w:sz w:val="28"/>
+          <w:szCs w:val="28"/>
+        </w:rPr>
+        <w:t>Консоль каждый раз очищается.</w:t>
+      </w:r>
+    </w:p>
+    <w:p>
+      <w:pPr>
+        <w:spacing w:line="360" w:lineRule="auto"/>
+        <w:ind w:firstLine="142"/>
+        <w:jc w:val="both"/>
+        <w:rPr>
+          <w:rFonts w:ascii="Times New Roman" w:hAnsi="Times New Roman" w:cs="Times New Roman"/>
+          <w:sz w:val="28"/>
+          <w:szCs w:val="28"/>
+          <w:lang w:val="en-US"/>
+        </w:rPr>
+      </w:pPr>
+      <w:r>
+        <w:rPr>
+          <w:rFonts w:ascii="Times New Roman" w:hAnsi="Times New Roman" w:cs="Times New Roman"/>
+          <w:sz w:val="28"/>
+          <w:szCs w:val="28"/>
+          <w:lang w:val="en-US"/>
+        </w:rPr>
+        <w:drawing>
+          <wp:inline distT="0" distB="0" distL="0" distR="0" wp14:anchorId="0C11BCC7" wp14:editId="732731F5">
+            <wp:extent cx="4971600" cy="2880000"/>
+            <wp:effectExtent l="0" t="0" r="635" b="0"/>
+            <wp:docPr id="2" name="Рисунок 2"/>
+            <wp:cNvGraphicFramePr>
+              <a:graphicFrameLocks xmlns:a="http://schemas.openxmlformats.org/drawingml/2006/main" noChangeAspect="1"/>
+            </wp:cNvGraphicFramePr>
+            <a:graphic xmlns:a="http://schemas.openxmlformats.org/drawingml/2006/main">
+              <a:graphicData uri="http://schemas.openxmlformats.org/drawingml/2006/picture">
+                <pic:pic xmlns:pic="http://schemas.openxmlformats.org/drawingml/2006/picture">
+                  <pic:nvPicPr>
+                    <pic:cNvPr id="1" name=""/>
+                    <pic:cNvPicPr/>
+                  </pic:nvPicPr>
+                  <pic:blipFill rotWithShape="1">
+                    <a:blip r:embed="rId9"/>
+                    <a:srcRect l="1026" t="1322" r="1102" b="1340"/>
+                    <a:stretch/>
+                  </pic:blipFill>
+                  <pic:spPr bwMode="auto">
+                    <a:xfrm>
+                      <a:off x="0" y="0"/>
+                      <a:ext cx="4971600" cy="2880000"/>
+                    </a:xfrm>
+                    <a:prstGeom prst="rect">
+                      <a:avLst/>
+                    </a:prstGeom>
+                    <a:ln>
+                      <a:noFill/>
+                    </a:ln>
+                    <a:extLst>
+                      <a:ext uri="{53640926-AAD7-44D8-BBD7-CCE9431645EC}">
+                        <a14:shadowObscured xmlns:a14="http://schemas.microsoft.com/office/drawing/2010/main"/>
+                      </a:ext>
+                    </a:extLst>
+                  </pic:spPr>
+                </pic:pic>
+              </a:graphicData>
+            </a:graphic>
+          </wp:inline>
+        </w:drawing>
+      </w:r>
+    </w:p>
+    <w:p>
+      <w:pPr>
+        <w:spacing w:line="360" w:lineRule="auto"/>
+        <w:ind w:firstLine="142"/>
+        <w:jc w:val="both"/>
+        <w:rPr>
+          <w:rFonts w:ascii="Times New Roman" w:hAnsi="Times New Roman" w:cs="Times New Roman"/>
+          <w:sz w:val="28"/>
+          <w:szCs w:val="28"/>
+          <w:lang w:val="en-US"/>
+        </w:rPr>
+      </w:pPr>
+      <w:r>
+        <w:rPr>
+          <w:rFonts w:ascii="Times New Roman" w:hAnsi="Times New Roman" w:cs="Times New Roman"/>
+          <w:sz w:val="28"/>
+          <w:szCs w:val="28"/>
+        </w:rPr>
+        <w:lastRenderedPageBreak/>
+        <w:t xml:space="preserve">Команда </w:t>
+      </w:r>
+      <w:r>
+        <w:rPr>
+          <w:rFonts w:ascii="Times New Roman" w:hAnsi="Times New Roman" w:cs="Times New Roman"/>
+          <w:sz w:val="28"/>
+          <w:szCs w:val="28"/>
+        </w:rPr>
+        <w:t>/</w:t>
+      </w:r>
+      <w:r>
+        <w:rPr>
+          <w:rFonts w:ascii="Times New Roman" w:hAnsi="Times New Roman" w:cs="Times New Roman"/>
+          <w:sz w:val="28"/>
+          <w:szCs w:val="28"/>
+          <w:lang w:val="en-US"/>
+        </w:rPr>
+        <w:t>back</w:t>
+      </w:r>
+      <w:r>
+        <w:rPr>
+          <w:rFonts w:ascii="Times New Roman" w:hAnsi="Times New Roman" w:cs="Times New Roman"/>
+          <w:sz w:val="28"/>
+          <w:szCs w:val="28"/>
+        </w:rPr>
+        <w:t xml:space="preserve"> </w:t>
+      </w:r>
+      <w:r>
+        <w:rPr>
+          <w:rFonts w:ascii="Times New Roman" w:hAnsi="Times New Roman" w:cs="Times New Roman"/>
+          <w:sz w:val="28"/>
+          <w:szCs w:val="28"/>
+        </w:rPr>
+        <w:t xml:space="preserve">возвращает на предыдущую страницу, то есть если пользователь находится в первой игре, то по этой команде он вернется на страницу с правилами, оттуда по команде </w:t>
+      </w:r>
+      <w:r>
+        <w:rPr>
+          <w:rFonts w:ascii="Times New Roman" w:hAnsi="Times New Roman" w:cs="Times New Roman"/>
+          <w:sz w:val="28"/>
+          <w:szCs w:val="28"/>
+        </w:rPr>
+        <w:t>/</w:t>
+      </w:r>
+      <w:r>
+        <w:rPr>
+          <w:rFonts w:ascii="Times New Roman" w:hAnsi="Times New Roman" w:cs="Times New Roman"/>
+          <w:sz w:val="28"/>
+          <w:szCs w:val="28"/>
+          <w:lang w:val="en-US"/>
+        </w:rPr>
+        <w:t>back</w:t>
+      </w:r>
+      <w:r>
+        <w:rPr>
+          <w:rFonts w:ascii="Times New Roman" w:hAnsi="Times New Roman" w:cs="Times New Roman"/>
+          <w:sz w:val="28"/>
+          <w:szCs w:val="28"/>
+        </w:rPr>
+        <w:t xml:space="preserve"> он вернется на стартовое меню. </w:t>
+      </w:r>
+    </w:p>
+    <w:p>
+      <w:pPr>
+        <w:spacing w:line="360" w:lineRule="auto"/>
+        <w:rPr>
+          <w:rFonts w:ascii="Times New Roman" w:hAnsi="Times New Roman" w:cs="Times New Roman"/>
+          <w:b/>
+          <w:sz w:val="32"/>
+          <w:szCs w:val="32"/>
+        </w:rPr>
+      </w:pPr>
+      <w:r>
+        <w:rPr>
+          <w:rFonts w:ascii="Times New Roman" w:hAnsi="Times New Roman" w:cs="Times New Roman"/>
+          <w:b/>
+          <w:sz w:val="32"/>
+          <w:szCs w:val="32"/>
+        </w:rPr>
+        <w:br w:type="page"/>
+      </w:r>
+    </w:p>
+    <w:p>
+      <w:pPr>
+        <w:spacing w:line="360" w:lineRule="auto"/>
+        <w:ind w:firstLine="142"/>
+        <w:jc w:val="both"/>
+        <w:rPr>
+          <w:rFonts w:ascii="Times New Roman" w:hAnsi="Times New Roman" w:cs="Times New Roman"/>
+          <w:b/>
+          <w:sz w:val="32"/>
+          <w:szCs w:val="32"/>
+        </w:rPr>
+      </w:pPr>
+      <w:r>
+        <w:rPr>
+          <w:rFonts w:ascii="Times New Roman" w:hAnsi="Times New Roman" w:cs="Times New Roman"/>
+          <w:b/>
+          <w:sz w:val="32"/>
+          <w:szCs w:val="32"/>
+        </w:rPr>
+        <w:lastRenderedPageBreak/>
+        <w:t>Игра «Угадай число»</w:t>
+      </w:r>
+    </w:p>
+    <w:p>
+      <w:pPr>
+        <w:spacing w:line="360" w:lineRule="auto"/>
+        <w:ind w:firstLine="142"/>
+        <w:jc w:val="both"/>
+        <w:rPr>
+          <w:rFonts w:ascii="Times New Roman" w:hAnsi="Times New Roman" w:cs="Times New Roman"/>
+          <w:sz w:val="28"/>
+          <w:szCs w:val="28"/>
+        </w:rPr>
+      </w:pPr>
+      <w:r>
+        <w:rPr>
+          <w:rFonts w:ascii="Times New Roman" w:hAnsi="Times New Roman" w:cs="Times New Roman"/>
+          <w:sz w:val="28"/>
+          <w:szCs w:val="28"/>
+        </w:rPr>
+        <w:t xml:space="preserve">В этой игре пользователю нужно определить загаданное программой число в диапазоне от 1 до 1000. На это дается 10 попыток. Предполагается, что смышленый игрок будет действовать по алгоритму бинарного поиска. </w:t>
+      </w:r>
+    </w:p>
+    <w:p>
+      <w:pPr>
+        <w:spacing w:line="360" w:lineRule="auto"/>
+        <w:ind w:firstLine="142"/>
+        <w:jc w:val="both"/>
+        <w:rPr>
+          <w:rFonts w:ascii="Times New Roman" w:hAnsi="Times New Roman" w:cs="Times New Roman"/>
+          <w:sz w:val="28"/>
+          <w:szCs w:val="28"/>
+          <w:lang w:val="en-US"/>
+        </w:rPr>
+      </w:pPr>
+      <w:r>
+        <w:rPr>
+          <w:rFonts w:ascii="Times New Roman" w:hAnsi="Times New Roman" w:cs="Times New Roman"/>
+          <w:sz w:val="28"/>
+          <w:szCs w:val="28"/>
+        </w:rPr>
+        <w:t xml:space="preserve">По команде </w:t>
+      </w:r>
+      <w:r>
+        <w:rPr>
+          <w:rFonts w:ascii="Times New Roman" w:hAnsi="Times New Roman" w:cs="Times New Roman"/>
+          <w:sz w:val="28"/>
+          <w:szCs w:val="28"/>
+        </w:rPr>
+        <w:t>/</w:t>
+      </w:r>
+      <w:r>
+        <w:rPr>
+          <w:rFonts w:ascii="Times New Roman" w:hAnsi="Times New Roman" w:cs="Times New Roman"/>
+          <w:sz w:val="28"/>
+          <w:szCs w:val="28"/>
+          <w:lang w:val="en-US"/>
+        </w:rPr>
+        <w:t>game</w:t>
+      </w:r>
+      <w:r>
+        <w:rPr>
+          <w:rFonts w:ascii="Times New Roman" w:hAnsi="Times New Roman" w:cs="Times New Roman"/>
+          <w:sz w:val="28"/>
+          <w:szCs w:val="28"/>
+        </w:rPr>
+        <w:t>1</w:t>
+      </w:r>
+      <w:r>
+        <w:rPr>
+          <w:rFonts w:ascii="Times New Roman" w:hAnsi="Times New Roman" w:cs="Times New Roman"/>
+          <w:sz w:val="28"/>
+          <w:szCs w:val="28"/>
+        </w:rPr>
+        <w:t xml:space="preserve"> пользователь видит в консоли правила и доступные во время игры команды.</w:t>
+      </w:r>
+    </w:p>
+    <w:p>
+      <w:pPr>
+        <w:spacing w:line="360" w:lineRule="auto"/>
+        <w:ind w:firstLine="142"/>
+        <w:jc w:val="both"/>
+        <w:rPr>
+          <w:rFonts w:ascii="Times New Roman" w:hAnsi="Times New Roman" w:cs="Times New Roman"/>
+          <w:sz w:val="28"/>
+          <w:szCs w:val="28"/>
+          <w:lang w:val="en-US"/>
+        </w:rPr>
+      </w:pPr>
+      <w:r>
+        <w:rPr>
+          <w:rFonts w:ascii="Times New Roman" w:hAnsi="Times New Roman" w:cs="Times New Roman"/>
+          <w:sz w:val="28"/>
+          <w:szCs w:val="28"/>
+          <w:lang w:val="en-US"/>
+        </w:rPr>
+        <w:drawing>
+          <wp:inline distT="0" distB="0" distL="0" distR="0" wp14:anchorId="008875C6" wp14:editId="70F53A2F">
+            <wp:extent cx="5011200" cy="2880000"/>
+            <wp:effectExtent l="0" t="0" r="0" b="0"/>
+            <wp:docPr id="4" name="Рисунок 4"/>
+            <wp:cNvGraphicFramePr>
+              <a:graphicFrameLocks xmlns:a="http://schemas.openxmlformats.org/drawingml/2006/main" noChangeAspect="1"/>
+            </wp:cNvGraphicFramePr>
+            <a:graphic xmlns:a="http://schemas.openxmlformats.org/drawingml/2006/main">
+              <a:graphicData uri="http://schemas.openxmlformats.org/drawingml/2006/picture">
+                <pic:pic xmlns:pic="http://schemas.openxmlformats.org/drawingml/2006/picture">
+                  <pic:nvPicPr>
+                    <pic:cNvPr id="1" name=""/>
+                    <pic:cNvPicPr/>
+                  </pic:nvPicPr>
+                  <pic:blipFill rotWithShape="1">
+                    <a:blip r:embed="rId10"/>
+                    <a:srcRect l="427" t="1096" r="288" b="1388"/>
+                    <a:stretch/>
+                  </pic:blipFill>
+                  <pic:spPr bwMode="auto">
+                    <a:xfrm>
+                      <a:off x="0" y="0"/>
+                      <a:ext cx="5011200" cy="2880000"/>
+                    </a:xfrm>
+                    <a:prstGeom prst="rect">
+                      <a:avLst/>
+                    </a:prstGeom>
+                    <a:ln>
+                      <a:noFill/>
+                    </a:ln>
+                    <a:extLst>
+                      <a:ext uri="{53640926-AAD7-44D8-BBD7-CCE9431645EC}">
+                        <a14:shadowObscured xmlns:a14="http://schemas.microsoft.com/office/drawing/2010/main"/>
+                      </a:ext>
+                    </a:extLst>
+                  </pic:spPr>
+                </pic:pic>
+              </a:graphicData>
+            </a:graphic>
+          </wp:inline>
+        </w:drawing>
+      </w:r>
+    </w:p>
+    <w:p>
+      <w:pPr>
+        <w:spacing w:line="360" w:lineRule="auto"/>
+        <w:ind w:firstLine="142"/>
+        <w:jc w:val="both"/>
+        <w:rPr>
+          <w:rFonts w:ascii="Times New Roman" w:hAnsi="Times New Roman" w:cs="Times New Roman"/>
+          <w:sz w:val="28"/>
+          <w:szCs w:val="28"/>
+        </w:rPr>
+      </w:pPr>
+      <w:r>
+        <w:rPr>
+          <w:rFonts w:ascii="Times New Roman" w:hAnsi="Times New Roman" w:cs="Times New Roman"/>
+          <w:sz w:val="28"/>
+          <w:szCs w:val="28"/>
+        </w:rPr>
+        <w:t xml:space="preserve">Программа загадывает </w:t>
+      </w:r>
+      <w:proofErr w:type="spellStart"/>
+      <w:r>
+        <w:rPr>
+          <w:rFonts w:ascii="Times New Roman" w:hAnsi="Times New Roman" w:cs="Times New Roman"/>
+          <w:sz w:val="28"/>
+          <w:szCs w:val="28"/>
+        </w:rPr>
+        <w:t>псевдорандомное</w:t>
+      </w:r>
+      <w:proofErr w:type="spellEnd"/>
+      <w:r>
+        <w:rPr>
+          <w:rFonts w:ascii="Times New Roman" w:hAnsi="Times New Roman" w:cs="Times New Roman"/>
+          <w:sz w:val="28"/>
+          <w:szCs w:val="28"/>
+        </w:rPr>
+        <w:t xml:space="preserve"> число с помощью </w:t>
+      </w:r>
+      <w:proofErr w:type="gramStart"/>
+      <w:r>
+        <w:rPr>
+          <w:rFonts w:ascii="Times New Roman" w:hAnsi="Times New Roman" w:cs="Times New Roman"/>
+          <w:sz w:val="28"/>
+          <w:szCs w:val="28"/>
+          <w:lang w:val="en-US"/>
+        </w:rPr>
+        <w:t>rand</w:t>
+      </w:r>
+      <w:r>
+        <w:rPr>
+          <w:rFonts w:ascii="Times New Roman" w:hAnsi="Times New Roman" w:cs="Times New Roman"/>
+          <w:sz w:val="28"/>
+          <w:szCs w:val="28"/>
+        </w:rPr>
+        <w:t>(</w:t>
+      </w:r>
+      <w:proofErr w:type="gramEnd"/>
+      <w:r>
+        <w:rPr>
+          <w:rFonts w:ascii="Times New Roman" w:hAnsi="Times New Roman" w:cs="Times New Roman"/>
+          <w:sz w:val="28"/>
+          <w:szCs w:val="28"/>
+        </w:rPr>
+        <w:t>)</w:t>
+      </w:r>
+      <w:r>
+        <w:rPr>
+          <w:rFonts w:ascii="Times New Roman" w:hAnsi="Times New Roman" w:cs="Times New Roman"/>
+          <w:sz w:val="28"/>
+          <w:szCs w:val="28"/>
+        </w:rPr>
+        <w:t>, после чего прокручивает цикл на 10 повторений. Каждый раз обрабатываются всевозможные варианты ввода пользователя (/</w:t>
+      </w:r>
+      <w:r>
+        <w:rPr>
+          <w:rFonts w:ascii="Times New Roman" w:hAnsi="Times New Roman" w:cs="Times New Roman"/>
+          <w:sz w:val="28"/>
+          <w:szCs w:val="28"/>
+          <w:lang w:val="en-US"/>
+        </w:rPr>
+        <w:t>back</w:t>
+      </w:r>
+      <w:r>
+        <w:rPr>
+          <w:rFonts w:ascii="Times New Roman" w:hAnsi="Times New Roman" w:cs="Times New Roman"/>
+          <w:sz w:val="28"/>
+          <w:szCs w:val="28"/>
+        </w:rPr>
+        <w:t>, /</w:t>
+      </w:r>
+      <w:r>
+        <w:rPr>
+          <w:rFonts w:ascii="Times New Roman" w:hAnsi="Times New Roman" w:cs="Times New Roman"/>
+          <w:sz w:val="28"/>
+          <w:szCs w:val="28"/>
+          <w:lang w:val="en-US"/>
+        </w:rPr>
+        <w:t>again</w:t>
+      </w:r>
+      <w:r>
+        <w:rPr>
+          <w:rFonts w:ascii="Times New Roman" w:hAnsi="Times New Roman" w:cs="Times New Roman"/>
+          <w:sz w:val="28"/>
+          <w:szCs w:val="28"/>
+        </w:rPr>
+        <w:t>, /</w:t>
+      </w:r>
+      <w:r>
+        <w:rPr>
+          <w:rFonts w:ascii="Times New Roman" w:hAnsi="Times New Roman" w:cs="Times New Roman"/>
+          <w:sz w:val="28"/>
+          <w:szCs w:val="28"/>
+          <w:lang w:val="en-US"/>
+        </w:rPr>
+        <w:t>start</w:t>
+      </w:r>
+      <w:r>
+        <w:rPr>
+          <w:rFonts w:ascii="Times New Roman" w:hAnsi="Times New Roman" w:cs="Times New Roman"/>
+          <w:sz w:val="28"/>
+          <w:szCs w:val="28"/>
+        </w:rPr>
+        <w:t>, /</w:t>
+      </w:r>
+      <w:r>
+        <w:rPr>
+          <w:rFonts w:ascii="Times New Roman" w:hAnsi="Times New Roman" w:cs="Times New Roman"/>
+          <w:sz w:val="28"/>
+          <w:szCs w:val="28"/>
+          <w:lang w:val="en-US"/>
+        </w:rPr>
+        <w:t>go</w:t>
+      </w:r>
+      <w:r>
+        <w:rPr>
+          <w:rFonts w:ascii="Times New Roman" w:hAnsi="Times New Roman" w:cs="Times New Roman"/>
+          <w:sz w:val="28"/>
+          <w:szCs w:val="28"/>
+        </w:rPr>
+        <w:t xml:space="preserve">, </w:t>
+      </w:r>
+      <w:r>
+        <w:rPr>
+          <w:rFonts w:ascii="Times New Roman" w:hAnsi="Times New Roman" w:cs="Times New Roman"/>
+          <w:sz w:val="28"/>
+          <w:szCs w:val="28"/>
+        </w:rPr>
+        <w:t xml:space="preserve">число, некорректный ввод). С помощью команды </w:t>
+      </w:r>
+      <w:r>
+        <w:rPr>
+          <w:rFonts w:ascii="Times New Roman" w:hAnsi="Times New Roman" w:cs="Times New Roman"/>
+          <w:sz w:val="28"/>
+          <w:szCs w:val="28"/>
+        </w:rPr>
+        <w:t>/</w:t>
+      </w:r>
+      <w:r>
+        <w:rPr>
+          <w:rFonts w:ascii="Times New Roman" w:hAnsi="Times New Roman" w:cs="Times New Roman"/>
+          <w:sz w:val="28"/>
+          <w:szCs w:val="28"/>
+          <w:lang w:val="en-US"/>
+        </w:rPr>
+        <w:t>again</w:t>
+      </w:r>
+      <w:r>
+        <w:rPr>
+          <w:rFonts w:ascii="Times New Roman" w:hAnsi="Times New Roman" w:cs="Times New Roman"/>
+          <w:sz w:val="28"/>
+          <w:szCs w:val="28"/>
+        </w:rPr>
+        <w:t xml:space="preserve"> пользователь может начать игру заново: будет загадано новое число и количество попыток вернется к начальным 10. </w:t>
+      </w:r>
+    </w:p>
+    <w:p>
+      <w:pPr>
+        <w:spacing w:line="360" w:lineRule="auto"/>
+        <w:ind w:firstLine="142"/>
+        <w:jc w:val="both"/>
+        <w:rPr>
+          <w:rFonts w:ascii="Times New Roman" w:hAnsi="Times New Roman" w:cs="Times New Roman"/>
+          <w:sz w:val="28"/>
+          <w:szCs w:val="28"/>
+          <w:lang w:val="en-US"/>
+        </w:rPr>
+      </w:pPr>
+      <w:r>
+        <w:rPr>
+          <w:rFonts w:ascii="Times New Roman" w:hAnsi="Times New Roman" w:cs="Times New Roman"/>
+          <w:sz w:val="28"/>
+          <w:szCs w:val="28"/>
+          <w:lang w:val="en-US"/>
+        </w:rPr>
+        <w:lastRenderedPageBreak/>
+        <w:drawing>
+          <wp:inline distT="0" distB="0" distL="0" distR="0" wp14:anchorId="431D9818" wp14:editId="3E5213BB">
+            <wp:extent cx="4982400" cy="2880000"/>
+            <wp:effectExtent l="0" t="0" r="8890" b="0"/>
+            <wp:docPr id="3" name="Рисунок 3"/>
+            <wp:cNvGraphicFramePr>
+              <a:graphicFrameLocks xmlns:a="http://schemas.openxmlformats.org/drawingml/2006/main" noChangeAspect="1"/>
+            </wp:cNvGraphicFramePr>
+            <a:graphic xmlns:a="http://schemas.openxmlformats.org/drawingml/2006/main">
+              <a:graphicData uri="http://schemas.openxmlformats.org/drawingml/2006/picture">
+                <pic:pic xmlns:pic="http://schemas.openxmlformats.org/drawingml/2006/picture">
+                  <pic:nvPicPr>
+                    <pic:cNvPr id="1" name=""/>
+                    <pic:cNvPicPr/>
+                  </pic:nvPicPr>
+                  <pic:blipFill rotWithShape="1">
+                    <a:blip r:embed="rId11"/>
+                    <a:srcRect l="770" t="1099" r="717" b="1283"/>
+                    <a:stretch/>
+                  </pic:blipFill>
+                  <pic:spPr bwMode="auto">
+                    <a:xfrm>
+                      <a:off x="0" y="0"/>
+                      <a:ext cx="4982400" cy="2880000"/>
+                    </a:xfrm>
+                    <a:prstGeom prst="rect">
+                      <a:avLst/>
+                    </a:prstGeom>
+                    <a:ln>
+                      <a:noFill/>
+                    </a:ln>
+                    <a:extLst>
+                      <a:ext uri="{53640926-AAD7-44D8-BBD7-CCE9431645EC}">
+                        <a14:shadowObscured xmlns:a14="http://schemas.microsoft.com/office/drawing/2010/main"/>
+                      </a:ext>
+                    </a:extLst>
+                  </pic:spPr>
+                </pic:pic>
+              </a:graphicData>
+            </a:graphic>
+          </wp:inline>
+        </w:drawing>
+      </w:r>
+    </w:p>
+    <w:p>
+      <w:pPr>
+        <w:spacing w:line="360" w:lineRule="auto"/>
+        <w:ind w:firstLine="142"/>
+        <w:jc w:val="both"/>
+        <w:rPr>
+          <w:rFonts w:ascii="Times New Roman" w:hAnsi="Times New Roman" w:cs="Times New Roman"/>
+          <w:sz w:val="28"/>
+          <w:szCs w:val="28"/>
+          <w:lang w:val="en-US"/>
+        </w:rPr>
+      </w:pPr>
+      <w:r>
+        <w:rPr>
+          <w:rFonts w:ascii="Times New Roman" w:hAnsi="Times New Roman" w:cs="Times New Roman"/>
+          <w:sz w:val="28"/>
+          <w:szCs w:val="28"/>
+        </w:rPr>
+        <w:t xml:space="preserve">В игре предусмотрен ввод натуральных чисел и перечисленных в правилах команд. </w:t>
+      </w:r>
+    </w:p>
+    <w:p>
+      <w:pPr>
+        <w:spacing w:line="360" w:lineRule="auto"/>
+        <w:ind w:firstLine="142"/>
+        <w:jc w:val="both"/>
+        <w:rPr>
+          <w:rFonts w:ascii="Times New Roman" w:hAnsi="Times New Roman" w:cs="Times New Roman"/>
+          <w:sz w:val="28"/>
+          <w:szCs w:val="28"/>
+          <w:lang w:val="en-US"/>
+        </w:rPr>
+      </w:pPr>
+      <w:r>
+        <w:rPr>
+          <w:rFonts w:ascii="Times New Roman" w:hAnsi="Times New Roman" w:cs="Times New Roman"/>
+          <w:sz w:val="28"/>
+          <w:szCs w:val="28"/>
+          <w:lang w:val="en-US"/>
+        </w:rPr>
+        <w:drawing>
+          <wp:inline distT="0" distB="0" distL="0" distR="0" wp14:anchorId="27FA882C" wp14:editId="46CEFE08">
+            <wp:extent cx="5007600" cy="2880000"/>
+            <wp:effectExtent l="0" t="0" r="3175" b="0"/>
+            <wp:docPr id="10" name="Рисунок 10"/>
+            <wp:cNvGraphicFramePr>
+              <a:graphicFrameLocks xmlns:a="http://schemas.openxmlformats.org/drawingml/2006/main" noChangeAspect="1"/>
+            </wp:cNvGraphicFramePr>
+            <a:graphic xmlns:a="http://schemas.openxmlformats.org/drawingml/2006/main">
+              <a:graphicData uri="http://schemas.openxmlformats.org/drawingml/2006/picture">
+                <pic:pic xmlns:pic="http://schemas.openxmlformats.org/drawingml/2006/picture">
+                  <pic:nvPicPr>
+                    <pic:cNvPr id="1" name=""/>
+                    <pic:cNvPicPr/>
+                  </pic:nvPicPr>
+                  <pic:blipFill rotWithShape="1">
+                    <a:blip r:embed="rId12"/>
+                    <a:srcRect l="583" t="1209"/>
+                    <a:stretch/>
+                  </pic:blipFill>
+                  <pic:spPr bwMode="auto">
+                    <a:xfrm>
+                      <a:off x="0" y="0"/>
+                      <a:ext cx="5007600" cy="2880000"/>
+                    </a:xfrm>
+                    <a:prstGeom prst="rect">
+                      <a:avLst/>
+                    </a:prstGeom>
+                    <a:ln>
+                      <a:noFill/>
+                    </a:ln>
+                    <a:extLst>
+                      <a:ext uri="{53640926-AAD7-44D8-BBD7-CCE9431645EC}">
+                        <a14:shadowObscured xmlns:a14="http://schemas.microsoft.com/office/drawing/2010/main"/>
+                      </a:ext>
+                    </a:extLst>
+                  </pic:spPr>
+                </pic:pic>
+              </a:graphicData>
+            </a:graphic>
+          </wp:inline>
+        </w:drawing>
+      </w:r>
+    </w:p>
+    <w:p>
+      <w:pPr>
+        <w:spacing w:line="360" w:lineRule="auto"/>
+        <w:rPr>
+          <w:rFonts w:ascii="Times New Roman" w:hAnsi="Times New Roman" w:cs="Times New Roman"/>
+          <w:sz w:val="28"/>
+          <w:szCs w:val="28"/>
+        </w:rPr>
+      </w:pPr>
+      <w:r>
+        <w:rPr>
+          <w:rFonts w:ascii="Times New Roman" w:hAnsi="Times New Roman" w:cs="Times New Roman"/>
+          <w:sz w:val="28"/>
+          <w:szCs w:val="28"/>
+        </w:rPr>
+        <w:br w:type="page"/>
+      </w:r>
+    </w:p>
+    <w:p>
+      <w:pPr>
+        <w:spacing w:line="360" w:lineRule="auto"/>
+        <w:ind w:firstLine="142"/>
+        <w:jc w:val="both"/>
+        <w:rPr>
+          <w:rFonts w:ascii="Times New Roman" w:hAnsi="Times New Roman" w:cs="Times New Roman"/>
+          <w:b/>
+          <w:sz w:val="32"/>
+          <w:szCs w:val="32"/>
+        </w:rPr>
+      </w:pPr>
+      <w:r>
+        <w:rPr>
+          <w:rFonts w:ascii="Times New Roman" w:hAnsi="Times New Roman" w:cs="Times New Roman"/>
+          <w:b/>
+          <w:sz w:val="32"/>
+          <w:szCs w:val="32"/>
+        </w:rPr>
+        <w:lastRenderedPageBreak/>
+        <w:t>Игра «Змейка»</w:t>
+      </w:r>
+    </w:p>
+    <w:p>
+      <w:pPr>
+        <w:spacing w:line="360" w:lineRule="auto"/>
+        <w:rPr>
+          <w:rFonts w:ascii="Times New Roman" w:hAnsi="Times New Roman" w:cs="Times New Roman"/>
+          <w:b/>
+          <w:sz w:val="32"/>
+          <w:szCs w:val="32"/>
+        </w:rPr>
+      </w:pPr>
+      <w:r>
+        <w:rPr>
+          <w:rFonts w:ascii="Times New Roman" w:hAnsi="Times New Roman" w:cs="Times New Roman"/>
+          <w:b/>
+          <w:sz w:val="32"/>
+          <w:szCs w:val="32"/>
+        </w:rPr>
+        <w:br w:type="page"/>
+      </w:r>
+    </w:p>
+    <w:p>
+      <w:pPr>
+        <w:spacing w:line="360" w:lineRule="auto"/>
+        <w:ind w:firstLine="142"/>
+        <w:jc w:val="both"/>
+        <w:rPr>
+          <w:rFonts w:ascii="Times New Roman" w:hAnsi="Times New Roman" w:cs="Times New Roman"/>
+          <w:b/>
+          <w:sz w:val="32"/>
+          <w:szCs w:val="32"/>
+        </w:rPr>
+      </w:pPr>
+      <w:r>
+        <w:rPr>
+          <w:rFonts w:ascii="Times New Roman" w:hAnsi="Times New Roman" w:cs="Times New Roman"/>
+          <w:b/>
+          <w:sz w:val="32"/>
+          <w:szCs w:val="32"/>
+        </w:rPr>
+        <w:lastRenderedPageBreak/>
+        <w:t>Обработка некорректного ввода</w:t>
+      </w:r>
+    </w:p>
+    <w:p>
+      <w:pPr>
+        <w:spacing w:line="360" w:lineRule="auto"/>
+        <w:ind w:firstLine="142"/>
+        <w:jc w:val="both"/>
+        <w:rPr>
+          <w:rFonts w:ascii="Times New Roman" w:hAnsi="Times New Roman" w:cs="Times New Roman"/>
+          <w:sz w:val="28"/>
+          <w:szCs w:val="28"/>
+        </w:rPr>
+      </w:pPr>
+      <w:r>
+        <w:rPr>
+          <w:rFonts w:ascii="Times New Roman" w:hAnsi="Times New Roman" w:cs="Times New Roman"/>
+          <w:sz w:val="28"/>
+          <w:szCs w:val="28"/>
+        </w:rPr>
+        <w:t xml:space="preserve">В каждом окне, где требуется ввод существует проверка на введенные данные. Если строка на входе не соответствует ни одной из принимаемых команд, то программа вывод сообщение о том, чтобы пользователь повторил ввод. </w:t>
+      </w:r>
+    </w:p>
+    <w:p>
+      <w:pPr>
+        <w:spacing w:line="360" w:lineRule="auto"/>
+        <w:ind w:firstLine="142"/>
+        <w:jc w:val="both"/>
+        <w:rPr>
+          <w:rFonts w:ascii="Times New Roman" w:hAnsi="Times New Roman" w:cs="Times New Roman"/>
+          <w:sz w:val="28"/>
+          <w:szCs w:val="28"/>
+        </w:rPr>
+      </w:pPr>
+      <w:r>
+        <w:rPr>
+          <w:rFonts w:ascii="Times New Roman" w:hAnsi="Times New Roman" w:cs="Times New Roman"/>
+          <w:sz w:val="28"/>
+          <w:szCs w:val="28"/>
+        </w:rPr>
+        <w:drawing>
+          <wp:inline distT="0" distB="0" distL="0" distR="0" wp14:anchorId="1FD93048" wp14:editId="19B1544D">
+            <wp:extent cx="4968000" cy="2880000"/>
+            <wp:effectExtent l="0" t="0" r="4445" b="0"/>
+            <wp:docPr id="6" name="Рисунок 6"/>
+            <wp:cNvGraphicFramePr>
+              <a:graphicFrameLocks xmlns:a="http://schemas.openxmlformats.org/drawingml/2006/main" noChangeAspect="1"/>
+            </wp:cNvGraphicFramePr>
+            <a:graphic xmlns:a="http://schemas.openxmlformats.org/drawingml/2006/main">
+              <a:graphicData uri="http://schemas.openxmlformats.org/drawingml/2006/picture">
+                <pic:pic xmlns:pic="http://schemas.openxmlformats.org/drawingml/2006/picture">
+                  <pic:nvPicPr>
+                    <pic:cNvPr id="1" name=""/>
+                    <pic:cNvPicPr/>
+                  </pic:nvPicPr>
+                  <pic:blipFill>
+                    <a:blip r:embed="rId13"/>
+                    <a:stretch>
+                      <a:fillRect/>
+                    </a:stretch>
+                  </pic:blipFill>
+                  <pic:spPr>
+                    <a:xfrm>
+                      <a:off x="0" y="0"/>
+                      <a:ext cx="4968000" cy="2880000"/>
+                    </a:xfrm>
+                    <a:prstGeom prst="rect">
+                      <a:avLst/>
+                    </a:prstGeom>
+                  </pic:spPr>
+                </pic:pic>
+              </a:graphicData>
+            </a:graphic>
+          </wp:inline>
+        </w:drawing>
+      </w:r>
+    </w:p>
+    <w:p>
+      <w:pPr>
+        <w:spacing w:line="360" w:lineRule="auto"/>
+        <w:ind w:firstLine="142"/>
+        <w:jc w:val="both"/>
+        <w:rPr>
+          <w:rFonts w:ascii="Times New Roman" w:hAnsi="Times New Roman" w:cs="Times New Roman"/>
+          <w:sz w:val="28"/>
+          <w:szCs w:val="28"/>
+        </w:rPr>
+      </w:pPr>
+      <w:r>
+        <w:rPr>
+          <w:rFonts w:ascii="Times New Roman" w:hAnsi="Times New Roman" w:cs="Times New Roman"/>
+          <w:sz w:val="28"/>
+          <w:szCs w:val="28"/>
+        </w:rPr>
+        <w:t xml:space="preserve">Если пользователь введет команду </w:t>
+      </w:r>
+      <w:r>
+        <w:rPr>
+          <w:rFonts w:ascii="Times New Roman" w:hAnsi="Times New Roman" w:cs="Times New Roman"/>
+          <w:sz w:val="28"/>
+          <w:szCs w:val="28"/>
+        </w:rPr>
+        <w:t>/</w:t>
+      </w:r>
+      <w:r>
+        <w:rPr>
+          <w:rFonts w:ascii="Times New Roman" w:hAnsi="Times New Roman" w:cs="Times New Roman"/>
+          <w:sz w:val="28"/>
+          <w:szCs w:val="28"/>
+          <w:lang w:val="en-US"/>
+        </w:rPr>
+        <w:t>back</w:t>
+      </w:r>
+      <w:r>
+        <w:rPr>
+          <w:rFonts w:ascii="Times New Roman" w:hAnsi="Times New Roman" w:cs="Times New Roman"/>
+          <w:sz w:val="28"/>
+          <w:szCs w:val="28"/>
+        </w:rPr>
+        <w:t>, находясь в стартовом меню, программа скажет, что назад вернуться нельзя, и попросит повторить ввод.</w:t>
+      </w:r>
+    </w:p>
+    <w:p>
+      <w:pPr>
+        <w:spacing w:line="360" w:lineRule="auto"/>
+        <w:ind w:firstLine="142"/>
+        <w:jc w:val="both"/>
+        <w:rPr>
+          <w:rFonts w:ascii="Times New Roman" w:hAnsi="Times New Roman" w:cs="Times New Roman"/>
+          <w:sz w:val="28"/>
+          <w:szCs w:val="28"/>
+        </w:rPr>
+      </w:pPr>
+      <w:r>
+        <w:rPr>
+          <w:rFonts w:ascii="Times New Roman" w:hAnsi="Times New Roman" w:cs="Times New Roman"/>
+          <w:sz w:val="28"/>
+          <w:szCs w:val="28"/>
+        </w:rPr>
+        <w:drawing>
+          <wp:inline distT="0" distB="0" distL="0" distR="0" wp14:anchorId="1D7D8578" wp14:editId="4B486CF2">
+            <wp:extent cx="4946400" cy="2880000"/>
+            <wp:effectExtent l="0" t="0" r="6985" b="0"/>
+            <wp:docPr id="7" name="Рисунок 7"/>
+            <wp:cNvGraphicFramePr>
+              <a:graphicFrameLocks xmlns:a="http://schemas.openxmlformats.org/drawingml/2006/main" noChangeAspect="1"/>
+            </wp:cNvGraphicFramePr>
+            <a:graphic xmlns:a="http://schemas.openxmlformats.org/drawingml/2006/main">
+              <a:graphicData uri="http://schemas.openxmlformats.org/drawingml/2006/picture">
+                <pic:pic xmlns:pic="http://schemas.openxmlformats.org/drawingml/2006/picture">
+                  <pic:nvPicPr>
+                    <pic:cNvPr id="1" name=""/>
+                    <pic:cNvPicPr/>
+                  </pic:nvPicPr>
+                  <pic:blipFill>
+                    <a:blip r:embed="rId14"/>
+                    <a:stretch>
+                      <a:fillRect/>
+                    </a:stretch>
+                  </pic:blipFill>
+                  <pic:spPr>
+                    <a:xfrm>
+                      <a:off x="0" y="0"/>
+                      <a:ext cx="4946400" cy="2880000"/>
+                    </a:xfrm>
+                    <a:prstGeom prst="rect">
+                      <a:avLst/>
+                    </a:prstGeom>
+                  </pic:spPr>
+                </pic:pic>
+              </a:graphicData>
+            </a:graphic>
+          </wp:inline>
+        </w:drawing>
+      </w:r>
+    </w:p>
+    <w:p>
+      <w:pPr>
+        <w:spacing w:line="360" w:lineRule="auto"/>
+        <w:rPr>
+          <w:rFonts w:ascii="Times New Roman" w:hAnsi="Times New Roman" w:cs="Times New Roman"/>
+          <w:sz w:val="28"/>
+          <w:szCs w:val="28"/>
+        </w:rPr>
+      </w:pPr>
+      <w:r>
+        <w:rPr>
+          <w:rFonts w:ascii="Times New Roman" w:hAnsi="Times New Roman" w:cs="Times New Roman"/>
+          <w:sz w:val="28"/>
+          <w:szCs w:val="28"/>
+        </w:rPr>
+        <w:br w:type="page"/>
+      </w:r>
+    </w:p>
+    <w:p>
+      <w:pPr>
+        <w:spacing w:line="360" w:lineRule="auto"/>
+        <w:ind w:firstLine="142"/>
+        <w:jc w:val="both"/>
         <w:rPr>
           <w:rFonts w:ascii="Times New Roman" w:hAnsi="Times New Roman" w:cs="Times New Roman"/>
           <w:b/>
           <w:sz w:val="36"/>
           <w:szCs w:val="36"/>
         </w:rPr>
-        <w:t xml:space="preserve"> работы</w:t>
-      </w:r>
-    </w:p>
-    <w:p>
-      <w:pPr>
-        <w:spacing w:line="240" w:lineRule="auto"/>
-        <w:ind w:firstLine="142"/>
-        <w:jc w:val="both"/>
-        <w:rPr>
-          <w:rFonts w:ascii="Times New Roman" w:hAnsi="Times New Roman" w:cs="Times New Roman"/>
-          <w:sz w:val="28"/>
-          <w:szCs w:val="28"/>
-        </w:rPr>
-      </w:pPr>
-      <w:r>
-        <w:rPr>
-          <w:rFonts w:ascii="Times New Roman" w:hAnsi="Times New Roman" w:cs="Times New Roman"/>
-          <w:sz w:val="28"/>
-          <w:szCs w:val="28"/>
-        </w:rPr>
-        <w:t xml:space="preserve">Для создания </w:t>
-      </w:r>
+      </w:pPr>
+      <w:r>
+        <w:rPr>
+          <w:rFonts w:ascii="Times New Roman" w:hAnsi="Times New Roman" w:cs="Times New Roman"/>
+          <w:b/>
+          <w:sz w:val="36"/>
+          <w:szCs w:val="36"/>
+        </w:rPr>
+        <w:lastRenderedPageBreak/>
+        <w:t>Перспектива доработки проекта</w:t>
+      </w:r>
+    </w:p>
+    <w:p>
+      <w:pPr>
+        <w:pStyle w:val="a3"/>
+        <w:numPr>
+          <w:ilvl w:val="0"/>
+          <w:numId w:val="5"/>
+        </w:numPr>
+        <w:spacing w:line="360" w:lineRule="auto"/>
+        <w:jc w:val="both"/>
+        <w:rPr>
+          <w:rFonts w:ascii="Times New Roman" w:hAnsi="Times New Roman" w:cs="Times New Roman"/>
+          <w:sz w:val="28"/>
+          <w:szCs w:val="28"/>
+        </w:rPr>
+      </w:pPr>
+      <w:r>
+        <w:rPr>
+          <w:rFonts w:ascii="Times New Roman" w:hAnsi="Times New Roman" w:cs="Times New Roman"/>
+          <w:sz w:val="28"/>
+          <w:szCs w:val="28"/>
+        </w:rPr>
+        <w:t>Расширение функциональности игр</w:t>
+      </w:r>
+    </w:p>
+    <w:p>
+      <w:pPr>
+        <w:spacing w:line="360" w:lineRule="auto"/>
+        <w:ind w:firstLine="142"/>
+        <w:jc w:val="both"/>
+        <w:rPr>
+          <w:rFonts w:ascii="Times New Roman" w:hAnsi="Times New Roman" w:cs="Times New Roman"/>
+          <w:sz w:val="28"/>
+          <w:szCs w:val="28"/>
+        </w:rPr>
+      </w:pPr>
+      <w:r>
+        <w:rPr>
+          <w:rFonts w:ascii="Times New Roman" w:hAnsi="Times New Roman" w:cs="Times New Roman"/>
+          <w:sz w:val="28"/>
+          <w:szCs w:val="28"/>
+        </w:rPr>
+        <w:t>Д</w:t>
+      </w:r>
+      <w:r>
+        <w:rPr>
+          <w:rFonts w:ascii="Times New Roman" w:hAnsi="Times New Roman" w:cs="Times New Roman"/>
+          <w:sz w:val="28"/>
+          <w:szCs w:val="28"/>
+        </w:rPr>
+        <w:t xml:space="preserve">ля «Угадай число» можно добавить выбор уровней, на каждом уровне будет различный диапазон значений. Также можно добавить уровень «с промахом», где программа может не более одного раза соврать пользователю об отношении загаданного и полученного чисел. Также возможно добавление режима, где пользователь будет загадывать число, а компьютер наоборот угадывать. </w:t>
+      </w:r>
+    </w:p>
+    <w:p>
+      <w:pPr>
+        <w:spacing w:line="360" w:lineRule="auto"/>
+        <w:ind w:firstLine="142"/>
+        <w:jc w:val="both"/>
+        <w:rPr>
+          <w:rFonts w:ascii="Times New Roman" w:hAnsi="Times New Roman" w:cs="Times New Roman"/>
+          <w:sz w:val="28"/>
+          <w:szCs w:val="28"/>
+        </w:rPr>
+      </w:pPr>
+      <w:r>
+        <w:rPr>
+          <w:rFonts w:ascii="Times New Roman" w:hAnsi="Times New Roman" w:cs="Times New Roman"/>
+          <w:sz w:val="28"/>
+          <w:szCs w:val="28"/>
+        </w:rPr>
+        <w:t xml:space="preserve">Для «Змейки» возможно добавление еды с различными эффектами: временное ускорение, увеличение длины на 2, уменьшение длина на 1 и т.д. Возможно добавление выбора размера поля и сложности карты (препятствия на самом поле, лабиринт). Также интересным обновлением может послужить сохранение рекордов пользователя локально на устройство. </w:t>
+      </w:r>
+    </w:p>
+    <w:p>
+      <w:pPr>
+        <w:pStyle w:val="a3"/>
+        <w:numPr>
+          <w:ilvl w:val="0"/>
+          <w:numId w:val="5"/>
+        </w:numPr>
+        <w:spacing w:line="360" w:lineRule="auto"/>
+        <w:jc w:val="both"/>
+        <w:rPr>
+          <w:rFonts w:ascii="Times New Roman" w:hAnsi="Times New Roman" w:cs="Times New Roman"/>
+          <w:sz w:val="28"/>
+          <w:szCs w:val="28"/>
+        </w:rPr>
+      </w:pPr>
+      <w:r>
+        <w:rPr>
+          <w:rFonts w:ascii="Times New Roman" w:hAnsi="Times New Roman" w:cs="Times New Roman"/>
+          <w:sz w:val="28"/>
+          <w:szCs w:val="28"/>
+        </w:rPr>
+        <w:t>Добавление новых игр</w:t>
+      </w:r>
+    </w:p>
+    <w:p>
+      <w:pPr>
+        <w:spacing w:line="360" w:lineRule="auto"/>
+        <w:ind w:firstLine="142"/>
+        <w:jc w:val="both"/>
+        <w:rPr>
+          <w:rFonts w:ascii="Times New Roman" w:hAnsi="Times New Roman" w:cs="Times New Roman"/>
+          <w:sz w:val="28"/>
+          <w:szCs w:val="28"/>
+        </w:rPr>
+      </w:pPr>
+      <w:r>
+        <w:rPr>
+          <w:rFonts w:ascii="Times New Roman" w:hAnsi="Times New Roman" w:cs="Times New Roman"/>
+          <w:sz w:val="28"/>
+          <w:szCs w:val="28"/>
+        </w:rPr>
+        <w:t>Так как каждая игра представляет собой отдельную библиотеку, добавлять новые игры довольно легко. Можно расширить ассортимент игр, добавив, например, игру «Города», где пользователь и программа по очереди называют города на последнюю букву.</w:t>
+      </w:r>
+    </w:p>
+    <w:p>
+      <w:pPr>
+        <w:pStyle w:val="a3"/>
+        <w:numPr>
+          <w:ilvl w:val="0"/>
+          <w:numId w:val="5"/>
+        </w:numPr>
+        <w:spacing w:line="360" w:lineRule="auto"/>
+        <w:jc w:val="both"/>
+        <w:rPr>
+          <w:rFonts w:ascii="Times New Roman" w:hAnsi="Times New Roman" w:cs="Times New Roman"/>
+          <w:sz w:val="28"/>
+          <w:szCs w:val="28"/>
+        </w:rPr>
+      </w:pPr>
+      <w:r>
+        <w:rPr>
+          <w:rFonts w:ascii="Times New Roman" w:hAnsi="Times New Roman" w:cs="Times New Roman"/>
+          <w:sz w:val="28"/>
+          <w:szCs w:val="28"/>
+        </w:rPr>
+        <w:t>Улучшение архитектуры проекта</w:t>
+      </w:r>
+    </w:p>
+    <w:p>
+      <w:pPr>
+        <w:spacing w:line="360" w:lineRule="auto"/>
+        <w:ind w:firstLine="142"/>
+        <w:jc w:val="both"/>
+        <w:rPr>
+          <w:rFonts w:ascii="Times New Roman" w:hAnsi="Times New Roman" w:cs="Times New Roman"/>
+          <w:sz w:val="28"/>
+          <w:szCs w:val="28"/>
+        </w:rPr>
+      </w:pPr>
+      <w:r>
+        <w:rPr>
+          <w:rFonts w:ascii="Times New Roman" w:hAnsi="Times New Roman" w:cs="Times New Roman"/>
+          <w:sz w:val="28"/>
+          <w:szCs w:val="28"/>
+        </w:rPr>
+        <w:t xml:space="preserve">Для еще более простого добавления новых игр можно реализовать паттерн «стратегия» и создать общий интерфейс для всех игр. </w:t>
+      </w:r>
+    </w:p>
+    <w:p>
+      <w:pPr>
+        <w:pStyle w:val="a3"/>
+        <w:numPr>
+          <w:ilvl w:val="0"/>
+          <w:numId w:val="5"/>
+        </w:numPr>
+        <w:spacing w:line="360" w:lineRule="auto"/>
+        <w:jc w:val="both"/>
+        <w:rPr>
+          <w:rFonts w:ascii="Times New Roman" w:hAnsi="Times New Roman" w:cs="Times New Roman"/>
+          <w:sz w:val="28"/>
+          <w:szCs w:val="28"/>
+        </w:rPr>
+      </w:pPr>
+      <w:r>
+        <w:rPr>
+          <w:rFonts w:ascii="Times New Roman" w:hAnsi="Times New Roman" w:cs="Times New Roman"/>
+          <w:sz w:val="28"/>
+          <w:szCs w:val="28"/>
+        </w:rPr>
+        <w:t>Улучшение пользовательского интерфейса</w:t>
+      </w:r>
+    </w:p>
+    <w:p>
+      <w:pPr>
+        <w:spacing w:line="360" w:lineRule="auto"/>
+        <w:ind w:firstLine="142"/>
+        <w:jc w:val="both"/>
+        <w:rPr>
+          <w:rFonts w:ascii="Times New Roman" w:hAnsi="Times New Roman" w:cs="Times New Roman"/>
+          <w:sz w:val="28"/>
+          <w:szCs w:val="28"/>
+        </w:rPr>
+      </w:pPr>
+      <w:r>
+        <w:rPr>
+          <w:rFonts w:ascii="Times New Roman" w:hAnsi="Times New Roman" w:cs="Times New Roman"/>
+          <w:sz w:val="28"/>
+          <w:szCs w:val="28"/>
+        </w:rPr>
+        <w:t>Для более удобного пользования программой, можно внедрить такие идеи:</w:t>
+      </w:r>
+    </w:p>
+    <w:p>
+      <w:pPr>
+        <w:pStyle w:val="a3"/>
+        <w:numPr>
+          <w:ilvl w:val="0"/>
+          <w:numId w:val="6"/>
+        </w:numPr>
+        <w:spacing w:line="360" w:lineRule="auto"/>
+        <w:jc w:val="both"/>
+        <w:rPr>
+          <w:rFonts w:ascii="Times New Roman" w:hAnsi="Times New Roman" w:cs="Times New Roman"/>
+          <w:sz w:val="28"/>
+          <w:szCs w:val="28"/>
+        </w:rPr>
+      </w:pPr>
+      <w:r>
+        <w:rPr>
+          <w:rFonts w:ascii="Times New Roman" w:hAnsi="Times New Roman" w:cs="Times New Roman"/>
+          <w:sz w:val="28"/>
+          <w:szCs w:val="28"/>
+        </w:rPr>
+        <w:t>Графическое меню с навигацией стрелками</w:t>
+      </w:r>
+    </w:p>
+    <w:p>
+      <w:pPr>
+        <w:pStyle w:val="a3"/>
+        <w:numPr>
+          <w:ilvl w:val="0"/>
+          <w:numId w:val="6"/>
+        </w:numPr>
+        <w:spacing w:line="360" w:lineRule="auto"/>
+        <w:jc w:val="both"/>
+        <w:rPr>
+          <w:rFonts w:ascii="Times New Roman" w:hAnsi="Times New Roman" w:cs="Times New Roman"/>
+          <w:sz w:val="28"/>
+          <w:szCs w:val="28"/>
+        </w:rPr>
+      </w:pPr>
+      <w:r>
+        <w:rPr>
+          <w:rFonts w:ascii="Times New Roman" w:hAnsi="Times New Roman" w:cs="Times New Roman"/>
+          <w:sz w:val="28"/>
+          <w:szCs w:val="28"/>
+        </w:rPr>
+        <w:t>Замена команд на кнопки</w:t>
+      </w:r>
+    </w:p>
+    <w:p>
+      <w:pPr>
+        <w:pStyle w:val="a3"/>
+        <w:numPr>
+          <w:ilvl w:val="0"/>
+          <w:numId w:val="6"/>
+        </w:numPr>
+        <w:spacing w:line="360" w:lineRule="auto"/>
+        <w:jc w:val="both"/>
+        <w:rPr>
+          <w:rFonts w:ascii="Times New Roman" w:hAnsi="Times New Roman" w:cs="Times New Roman"/>
+          <w:sz w:val="28"/>
+          <w:szCs w:val="28"/>
+        </w:rPr>
+      </w:pPr>
+      <w:r>
+        <w:rPr>
+          <w:rFonts w:ascii="Times New Roman" w:hAnsi="Times New Roman" w:cs="Times New Roman"/>
+          <w:sz w:val="28"/>
+          <w:szCs w:val="28"/>
+        </w:rPr>
+        <w:t>Система настроек (цвета, управление, сложность)</w:t>
+      </w:r>
+      <w:r>
+        <w:rPr>
+          <w:rFonts w:ascii="Times New Roman" w:hAnsi="Times New Roman" w:cs="Times New Roman"/>
+          <w:sz w:val="28"/>
+          <w:szCs w:val="28"/>
+        </w:rPr>
+        <w:br w:type="page"/>
+      </w:r>
+    </w:p>
+    <w:p>
+      <w:pPr>
+        <w:spacing w:line="360" w:lineRule="auto"/>
+        <w:ind w:firstLine="142"/>
+        <w:jc w:val="both"/>
+        <w:rPr>
+          <w:rFonts w:ascii="Times New Roman" w:hAnsi="Times New Roman" w:cs="Times New Roman"/>
+          <w:b/>
+          <w:sz w:val="32"/>
+          <w:szCs w:val="32"/>
+        </w:rPr>
+      </w:pPr>
+      <w:r>
+        <w:rPr>
+          <w:rFonts w:ascii="Times New Roman" w:hAnsi="Times New Roman" w:cs="Times New Roman"/>
+          <w:b/>
+          <w:sz w:val="36"/>
+          <w:szCs w:val="36"/>
+        </w:rPr>
+        <w:lastRenderedPageBreak/>
+        <w:t>Заключение</w:t>
+      </w:r>
+    </w:p>
+    <w:p>
+      <w:pPr>
+        <w:spacing w:line="360" w:lineRule="auto"/>
+        <w:ind w:firstLine="142"/>
+        <w:jc w:val="both"/>
+        <w:rPr>
+          <w:rFonts w:ascii="Times New Roman" w:hAnsi="Times New Roman" w:cs="Times New Roman"/>
+          <w:sz w:val="28"/>
+          <w:szCs w:val="28"/>
+        </w:rPr>
+      </w:pPr>
+      <w:r>
+        <w:rPr>
+          <w:rFonts w:ascii="Times New Roman" w:hAnsi="Times New Roman" w:cs="Times New Roman"/>
+          <w:sz w:val="28"/>
+          <w:szCs w:val="28"/>
+        </w:rPr>
+        <w:t>Приложение успешно демонстрирует рабо</w:t>
+      </w:r>
+      <w:r>
+        <w:rPr>
+          <w:rFonts w:ascii="Times New Roman" w:hAnsi="Times New Roman" w:cs="Times New Roman"/>
+          <w:sz w:val="28"/>
+          <w:szCs w:val="28"/>
+        </w:rPr>
+        <w:t>ту с базовыми конструкциями C++ и</w:t>
+      </w:r>
+      <w:r>
+        <w:rPr>
+          <w:rFonts w:ascii="Times New Roman" w:hAnsi="Times New Roman" w:cs="Times New Roman"/>
+          <w:sz w:val="28"/>
+          <w:szCs w:val="28"/>
+        </w:rPr>
+        <w:t xml:space="preserve"> </w:t>
+      </w:r>
+      <w:r>
+        <w:rPr>
+          <w:rFonts w:ascii="Times New Roman" w:hAnsi="Times New Roman" w:cs="Times New Roman"/>
+          <w:sz w:val="28"/>
+          <w:szCs w:val="28"/>
+        </w:rPr>
+        <w:t xml:space="preserve">файловым вводом-выводом, </w:t>
+      </w:r>
+      <w:r>
+        <w:rPr>
+          <w:rFonts w:ascii="Times New Roman" w:hAnsi="Times New Roman" w:cs="Times New Roman"/>
+          <w:sz w:val="28"/>
+          <w:szCs w:val="28"/>
+        </w:rPr>
+        <w:t>обработку ввода, управление состоянием програм</w:t>
+      </w:r>
+      <w:r>
+        <w:rPr>
+          <w:rFonts w:ascii="Times New Roman" w:hAnsi="Times New Roman" w:cs="Times New Roman"/>
+          <w:sz w:val="28"/>
+          <w:szCs w:val="28"/>
+        </w:rPr>
+        <w:t xml:space="preserve">мы и простую графику в консоли. В ходе создания приложения мы разработали две игры. В «Угадай число» </w:t>
+      </w:r>
+      <w:r>
+        <w:rPr>
+          <w:rFonts w:ascii="Times New Roman" w:hAnsi="Times New Roman" w:cs="Times New Roman"/>
+          <w:sz w:val="28"/>
+          <w:szCs w:val="28"/>
+        </w:rPr>
+        <w:t>обеспечена обработка пользовательского ввода, генерация случайных чисел и система подсказок</w:t>
+      </w:r>
+      <w:r>
+        <w:rPr>
+          <w:rFonts w:ascii="Times New Roman" w:hAnsi="Times New Roman" w:cs="Times New Roman"/>
+          <w:sz w:val="28"/>
+          <w:szCs w:val="28"/>
+        </w:rPr>
+        <w:t xml:space="preserve">. </w:t>
+      </w:r>
+      <w:r>
+        <w:rPr>
+          <w:rFonts w:ascii="Times New Roman" w:hAnsi="Times New Roman" w:cs="Times New Roman"/>
+          <w:sz w:val="28"/>
+          <w:szCs w:val="28"/>
+        </w:rPr>
+        <w:t>В "Змейке" реализовано управление, столкновения, рост змейки и подсчёт очков</w:t>
+      </w:r>
+      <w:r>
+        <w:rPr>
+          <w:rFonts w:ascii="Times New Roman" w:hAnsi="Times New Roman" w:cs="Times New Roman"/>
+          <w:sz w:val="28"/>
+          <w:szCs w:val="28"/>
+        </w:rPr>
+        <w:t>.</w:t>
+      </w:r>
+      <w:r>
+        <w:t xml:space="preserve"> </w:t>
+      </w:r>
+      <w:r>
+        <w:rPr>
+          <w:rFonts w:ascii="Times New Roman" w:hAnsi="Times New Roman" w:cs="Times New Roman"/>
+          <w:sz w:val="28"/>
+          <w:szCs w:val="28"/>
+        </w:rPr>
+        <w:t>Проект имеет чёткую структуру, разделённую на модули, что упрощает его дальнейшее расширение.</w:t>
+      </w:r>
+      <w:r>
+        <w:rPr>
+          <w:rFonts w:ascii="Times New Roman" w:hAnsi="Times New Roman" w:cs="Times New Roman"/>
+          <w:sz w:val="28"/>
+          <w:szCs w:val="28"/>
+        </w:rPr>
+        <w:t xml:space="preserve"> Мы поработали с системой сборки </w:t>
+      </w:r>
+      <w:proofErr w:type="spellStart"/>
+      <w:r>
+        <w:rPr>
+          <w:rFonts w:ascii="Times New Roman" w:hAnsi="Times New Roman" w:cs="Times New Roman"/>
+          <w:sz w:val="28"/>
+          <w:szCs w:val="28"/>
+          <w:lang w:val="en-US"/>
+        </w:rPr>
+        <w:t>CMake</w:t>
+      </w:r>
+      <w:proofErr w:type="spellEnd"/>
+      <w:r>
+        <w:rPr>
+          <w:rFonts w:ascii="Times New Roman" w:hAnsi="Times New Roman" w:cs="Times New Roman"/>
+          <w:sz w:val="28"/>
+          <w:szCs w:val="28"/>
+        </w:rPr>
+        <w:t xml:space="preserve">, благодаря которой приложение может быть собрано на любой доступной платформе. </w:t>
+      </w:r>
+      <w:r>
+        <w:rPr>
+          <w:rFonts w:ascii="Times New Roman" w:hAnsi="Times New Roman" w:cs="Times New Roman"/>
+          <w:sz w:val="28"/>
+          <w:szCs w:val="28"/>
+        </w:rPr>
+        <w:t>Пользовательский интерфейс интуитивно понятен благодаря текстовому меню и подсказкам.</w:t>
+      </w:r>
+      <w:r>
+        <w:rPr>
+          <w:rFonts w:ascii="Times New Roman" w:hAnsi="Times New Roman" w:cs="Times New Roman"/>
+          <w:sz w:val="28"/>
+          <w:szCs w:val="28"/>
+        </w:rPr>
+        <w:t xml:space="preserve"> Приложение</w:t>
+      </w:r>
+      <w:r>
+        <w:rPr>
+          <w:rFonts w:ascii="Times New Roman" w:hAnsi="Times New Roman" w:cs="Times New Roman"/>
+          <w:sz w:val="28"/>
+          <w:szCs w:val="28"/>
+        </w:rPr>
+        <w:t xml:space="preserve"> может быть расширено добавлением новых игр или улучшением существующи</w:t>
+      </w:r>
+      <w:r>
+        <w:rPr>
+          <w:rFonts w:ascii="Times New Roman" w:hAnsi="Times New Roman" w:cs="Times New Roman"/>
+          <w:sz w:val="28"/>
+          <w:szCs w:val="28"/>
+        </w:rPr>
+        <w:t>х.</w:t>
+      </w:r>
+    </w:p>
+    <w:p>
+      <w:pPr>
+        <w:spacing w:line="360" w:lineRule="auto"/>
+        <w:rPr>
+          <w:rFonts w:ascii="Times New Roman" w:hAnsi="Times New Roman" w:cs="Times New Roman"/>
+          <w:sz w:val="28"/>
+          <w:szCs w:val="28"/>
+        </w:rPr>
+      </w:pPr>
+      <w:r>
+        <w:rPr>
+          <w:rFonts w:ascii="Times New Roman" w:hAnsi="Times New Roman" w:cs="Times New Roman"/>
+          <w:sz w:val="28"/>
+          <w:szCs w:val="28"/>
+        </w:rPr>
+        <w:br w:type="page"/>
+      </w:r>
+    </w:p>
+    <w:p>
+      <w:pPr>
+        <w:spacing w:line="360" w:lineRule="auto"/>
+        <w:ind w:firstLine="142"/>
+        <w:jc w:val="both"/>
+        <w:rPr>
+          <w:rFonts w:ascii="Times New Roman" w:hAnsi="Times New Roman" w:cs="Times New Roman"/>
+          <w:b/>
+          <w:sz w:val="36"/>
+          <w:szCs w:val="36"/>
+        </w:rPr>
+      </w:pPr>
+      <w:r>
+        <w:rPr>
+          <w:rFonts w:ascii="Times New Roman" w:hAnsi="Times New Roman" w:cs="Times New Roman"/>
+          <w:b/>
+          <w:sz w:val="36"/>
+          <w:szCs w:val="36"/>
+        </w:rPr>
+        <w:lastRenderedPageBreak/>
+        <w:t>Список использованных источников</w:t>
+      </w:r>
+    </w:p>
+    <w:p>
+      <w:pPr>
+        <w:pStyle w:val="a3"/>
+        <w:numPr>
+          <w:ilvl w:val="0"/>
+          <w:numId w:val="7"/>
+        </w:numPr>
+        <w:spacing w:line="360" w:lineRule="auto"/>
+        <w:ind w:left="0" w:firstLine="142"/>
+        <w:jc w:val="both"/>
+        <w:rPr>
+          <w:rFonts w:ascii="Times New Roman" w:hAnsi="Times New Roman" w:cs="Times New Roman"/>
+          <w:sz w:val="28"/>
+          <w:szCs w:val="28"/>
+        </w:rPr>
+      </w:pPr>
+      <w:r>
+        <w:rPr>
+          <w:rFonts w:ascii="Times New Roman" w:hAnsi="Times New Roman" w:cs="Times New Roman"/>
+          <w:sz w:val="28"/>
+          <w:szCs w:val="28"/>
+        </w:rPr>
+        <w:t xml:space="preserve">Лекции – С++ и основы ООП (2012) // </w:t>
+      </w:r>
+      <w:r>
+        <w:rPr>
+          <w:rFonts w:ascii="Times New Roman" w:hAnsi="Times New Roman" w:cs="Times New Roman"/>
+          <w:sz w:val="28"/>
+          <w:szCs w:val="28"/>
+          <w:lang w:val="en-US"/>
+        </w:rPr>
+        <w:t>URL</w:t>
+      </w:r>
+      <w:r>
+        <w:rPr>
+          <w:rFonts w:ascii="Times New Roman" w:hAnsi="Times New Roman" w:cs="Times New Roman"/>
+          <w:sz w:val="28"/>
+          <w:szCs w:val="28"/>
+        </w:rPr>
+        <w:t xml:space="preserve">: </w:t>
+      </w:r>
+      <w:hyperlink r:id="rId15" w:history="1">
+        <w:r>
+          <w:rPr>
+            <w:rStyle w:val="a6"/>
+            <w:rFonts w:ascii="Times New Roman" w:hAnsi="Times New Roman" w:cs="Times New Roman"/>
+            <w:sz w:val="28"/>
+            <w:szCs w:val="28"/>
+          </w:rPr>
+          <w:t>https://youtube.com/playlist?list=PLE9F6A65165CBC023&amp;si=wJHsc0lq_MoD9Ra2</w:t>
+        </w:r>
+      </w:hyperlink>
+    </w:p>
+    <w:p>
+      <w:pPr>
+        <w:pStyle w:val="a3"/>
+        <w:numPr>
+          <w:ilvl w:val="0"/>
+          <w:numId w:val="7"/>
+        </w:numPr>
+        <w:spacing w:line="360" w:lineRule="auto"/>
+        <w:ind w:left="0" w:firstLine="142"/>
+        <w:jc w:val="both"/>
+        <w:rPr>
+          <w:rFonts w:ascii="Times New Roman" w:hAnsi="Times New Roman" w:cs="Times New Roman"/>
+          <w:sz w:val="28"/>
+          <w:szCs w:val="28"/>
+        </w:rPr>
+      </w:pPr>
+      <w:r>
+        <w:rPr>
+          <w:rFonts w:ascii="Times New Roman" w:hAnsi="Times New Roman" w:cs="Times New Roman"/>
+          <w:sz w:val="28"/>
+          <w:szCs w:val="28"/>
+        </w:rPr>
+        <w:t xml:space="preserve">Пишем змейку на С++ // </w:t>
+      </w:r>
+      <w:r>
+        <w:rPr>
+          <w:rFonts w:ascii="Times New Roman" w:hAnsi="Times New Roman" w:cs="Times New Roman"/>
+          <w:sz w:val="28"/>
+          <w:szCs w:val="28"/>
+          <w:lang w:val="en-US"/>
+        </w:rPr>
+        <w:t>URL</w:t>
+      </w:r>
+      <w:r>
+        <w:rPr>
+          <w:rFonts w:ascii="Times New Roman" w:hAnsi="Times New Roman" w:cs="Times New Roman"/>
+          <w:sz w:val="28"/>
+          <w:szCs w:val="28"/>
+        </w:rPr>
+        <w:t xml:space="preserve">: </w:t>
+      </w:r>
+      <w:hyperlink r:id="rId16" w:history="1">
+        <w:r>
+          <w:rPr>
+            <w:rStyle w:val="a6"/>
+            <w:rFonts w:ascii="Times New Roman" w:hAnsi="Times New Roman" w:cs="Times New Roman"/>
+            <w:sz w:val="28"/>
+            <w:szCs w:val="28"/>
+          </w:rPr>
+          <w:t>https://code-live.ru/post/cpp-oldschool-snake/</w:t>
+        </w:r>
+      </w:hyperlink>
+    </w:p>
+    <w:p>
+      <w:pPr>
+        <w:spacing w:line="360" w:lineRule="auto"/>
+        <w:ind w:left="142"/>
+        <w:jc w:val="both"/>
+        <w:rPr>
+          <w:rFonts w:ascii="Times New Roman" w:hAnsi="Times New Roman" w:cs="Times New Roman"/>
+          <w:sz w:val="28"/>
+          <w:szCs w:val="28"/>
+        </w:rPr>
+      </w:pPr>
     </w:p>
     <w:sectPr>
+      <w:footerReference w:type="default" r:id="rId17"/>
       <w:pgSz w:w="11906" w:h="16838"/>
       <w:pgMar w:top="1134" w:right="850" w:bottom="1134" w:left="1701" w:header="708" w:footer="708" w:gutter="0"/>
+      <w:pgNumType w:start="1"/>
       <w:cols w:space="708"/>
+      <w:titlePg/>
       <w:docGrid w:linePitch="360"/>
     </w:sectPr>
   </w:body>
 </w:document>
+</file>
+
+<file path=word/endnotes.xml><?xml version="1.0" encoding="utf-8"?>
+<w:endnotes xmlns:wpc="http://schemas.microsoft.com/office/word/2010/wordprocessingCanvas" xmlns:cx="http://schemas.microsoft.com/office/drawing/2014/chartex" xmlns:mc="http://schemas.openxmlformats.org/markup-compatibility/2006" xmlns:o="urn:schemas-microsoft-com:office:office" xmlns:r="http://schemas.openxmlformats.org/officeDocument/2006/relationships" xmlns:m="http://schemas.openxmlformats.org/officeDocument/2006/math" xmlns:v="urn:schemas-microsoft-com:vml" xmlns:wp14="http://schemas.microsoft.com/office/word/2010/wordprocessingDrawing" xmlns:wp="http://schemas.openxmlformats.org/drawingml/2006/wordprocessingDrawing" xmlns:w10="urn:schemas-microsoft-com:office:word" xmlns:w="http://schemas.openxmlformats.org/wordprocessingml/2006/main" xmlns:w14="http://schemas.microsoft.com/office/word/2010/wordml" xmlns:w15="http://schemas.microsoft.com/office/word/2012/wordml" xmlns:w16se="http://schemas.microsoft.com/office/word/2015/wordml/symex" xmlns:wpg="http://schemas.microsoft.com/office/word/2010/wordprocessingGroup" xmlns:wpi="http://schemas.microsoft.com/office/word/2010/wordprocessingInk" xmlns:wne="http://schemas.microsoft.com/office/word/2006/wordml" xmlns:wps="http://schemas.microsoft.com/office/word/2010/wordprocessingShape" mc:Ignorable="w14 w15 w16se wp14">
+  <w:endnote w:type="separator" w:id="-1">
+    <w:p>
+      <w:pPr>
+        <w:spacing w:after="0" w:line="240" w:lineRule="auto"/>
+      </w:pPr>
+      <w:r>
+        <w:separator/>
+      </w:r>
+    </w:p>
+  </w:endnote>
+  <w:endnote w:type="continuationSeparator" w:id="0">
+    <w:p>
+      <w:pPr>
+        <w:spacing w:after="0" w:line="240" w:lineRule="auto"/>
+      </w:pPr>
+      <w:r>
+        <w:continuationSeparator/>
+      </w:r>
+    </w:p>
+  </w:endnote>
+</w:endnotes>
+</file>
+
+<file path=word/footer1.xml><?xml version="1.0" encoding="utf-8"?>
+<w:ftr xmlns:wpc="http://schemas.microsoft.com/office/word/2010/wordprocessingCanvas" xmlns:cx="http://schemas.microsoft.com/office/drawing/2014/chartex" xmlns:mc="http://schemas.openxmlformats.org/markup-compatibility/2006" xmlns:o="urn:schemas-microsoft-com:office:office" xmlns:r="http://schemas.openxmlformats.org/officeDocument/2006/relationships" xmlns:m="http://schemas.openxmlformats.org/officeDocument/2006/math" xmlns:v="urn:schemas-microsoft-com:vml" xmlns:wp14="http://schemas.microsoft.com/office/word/2010/wordprocessingDrawing" xmlns:wp="http://schemas.openxmlformats.org/drawingml/2006/wordprocessingDrawing" xmlns:w10="urn:schemas-microsoft-com:office:word" xmlns:w="http://schemas.openxmlformats.org/wordprocessingml/2006/main" xmlns:w14="http://schemas.microsoft.com/office/word/2010/wordml" xmlns:w15="http://schemas.microsoft.com/office/word/2012/wordml" xmlns:w16se="http://schemas.microsoft.com/office/word/2015/wordml/symex" xmlns:wpg="http://schemas.microsoft.com/office/word/2010/wordprocessingGroup" xmlns:wpi="http://schemas.microsoft.com/office/word/2010/wordprocessingInk" xmlns:wne="http://schemas.microsoft.com/office/word/2006/wordml" xmlns:wps="http://schemas.microsoft.com/office/word/2010/wordprocessingShape" mc:Ignorable="w14 w15 w16se wp14">
+  <w:sdt>
+    <w:sdtPr>
+      <w:id w:val="-53464201"/>
+      <w:docPartObj>
+        <w:docPartGallery w:val="Page Numbers (Bottom of Page)"/>
+        <w:docPartUnique/>
+      </w:docPartObj>
+    </w:sdtPr>
+    <w:sdtEndPr>
+      <w:rPr>
+        <w:rFonts w:ascii="Times New Roman" w:hAnsi="Times New Roman" w:cs="Times New Roman"/>
+      </w:rPr>
+    </w:sdtEndPr>
+    <w:sdtContent>
+      <w:p>
+        <w:pPr>
+          <w:pStyle w:val="aa"/>
+          <w:jc w:val="center"/>
+          <w:rPr>
+            <w:rFonts w:ascii="Times New Roman" w:hAnsi="Times New Roman" w:cs="Times New Roman"/>
+          </w:rPr>
+        </w:pPr>
+        <w:r>
+          <w:rPr>
+            <w:rFonts w:ascii="Times New Roman" w:hAnsi="Times New Roman" w:cs="Times New Roman"/>
+          </w:rPr>
+          <w:fldChar w:fldCharType="begin"/>
+        </w:r>
+        <w:r>
+          <w:rPr>
+            <w:rFonts w:ascii="Times New Roman" w:hAnsi="Times New Roman" w:cs="Times New Roman"/>
+          </w:rPr>
+          <w:instrText>PAGE   \* MERGEFORMAT</w:instrText>
+        </w:r>
+        <w:r>
+          <w:rPr>
+            <w:rFonts w:ascii="Times New Roman" w:hAnsi="Times New Roman" w:cs="Times New Roman"/>
+          </w:rPr>
+          <w:fldChar w:fldCharType="separate"/>
+        </w:r>
+        <w:r>
+          <w:rPr>
+            <w:rFonts w:ascii="Times New Roman" w:hAnsi="Times New Roman" w:cs="Times New Roman"/>
+            <w:noProof/>
+          </w:rPr>
+          <w:t>4</w:t>
+        </w:r>
+        <w:r>
+          <w:rPr>
+            <w:rFonts w:ascii="Times New Roman" w:hAnsi="Times New Roman" w:cs="Times New Roman"/>
+          </w:rPr>
+          <w:fldChar w:fldCharType="end"/>
+        </w:r>
+      </w:p>
+    </w:sdtContent>
+  </w:sdt>
+  <w:p>
+    <w:pPr>
+      <w:pStyle w:val="aa"/>
+    </w:pPr>
+  </w:p>
+</w:ftr>
+</file>
+
+<file path=word/footnotes.xml><?xml version="1.0" encoding="utf-8"?>
+<w:footnotes xmlns:wpc="http://schemas.microsoft.com/office/word/2010/wordprocessingCanvas" xmlns:cx="http://schemas.microsoft.com/office/drawing/2014/chartex" xmlns:mc="http://schemas.openxmlformats.org/markup-compatibility/2006" xmlns:o="urn:schemas-microsoft-com:office:office" xmlns:r="http://schemas.openxmlformats.org/officeDocument/2006/relationships" xmlns:m="http://schemas.openxmlformats.org/officeDocument/2006/math" xmlns:v="urn:schemas-microsoft-com:vml" xmlns:wp14="http://schemas.microsoft.com/office/word/2010/wordprocessingDrawing" xmlns:wp="http://schemas.openxmlformats.org/drawingml/2006/wordprocessingDrawing" xmlns:w10="urn:schemas-microsoft-com:office:word" xmlns:w="http://schemas.openxmlformats.org/wordprocessingml/2006/main" xmlns:w14="http://schemas.microsoft.com/office/word/2010/wordml" xmlns:w15="http://schemas.microsoft.com/office/word/2012/wordml" xmlns:w16se="http://schemas.microsoft.com/office/word/2015/wordml/symex" xmlns:wpg="http://schemas.microsoft.com/office/word/2010/wordprocessingGroup" xmlns:wpi="http://schemas.microsoft.com/office/word/2010/wordprocessingInk" xmlns:wne="http://schemas.microsoft.com/office/word/2006/wordml" xmlns:wps="http://schemas.microsoft.com/office/word/2010/wordprocessingShape" mc:Ignorable="w14 w15 w16se wp14">
+  <w:footnote w:type="separator" w:id="-1">
+    <w:p>
+      <w:pPr>
+        <w:spacing w:after="0" w:line="240" w:lineRule="auto"/>
+      </w:pPr>
+      <w:r>
+        <w:separator/>
+      </w:r>
+    </w:p>
+  </w:footnote>
+  <w:footnote w:type="continuationSeparator" w:id="0">
+    <w:p>
+      <w:pPr>
+        <w:spacing w:after="0" w:line="240" w:lineRule="auto"/>
+      </w:pPr>
+      <w:r>
+        <w:continuationSeparator/>
+      </w:r>
+    </w:p>
+  </w:footnote>
+</w:footnotes>
 </file>
 
 <file path=word/numbering.xml><?xml version="1.0" encoding="utf-8"?>
@@ -2881,6 +4685,92 @@
     </w:lvl>
   </w:abstractNum>
   <w:abstractNum w:abstractNumId="2" w15:restartNumberingAfterBreak="0">
+    <w:nsid w:val="228E4BA7"/>
+    <w:multiLevelType w:val="multilevel"/>
+    <w:tmpl w:val="0419001F"/>
+    <w:lvl w:ilvl="0">
+      <w:start w:val="1"/>
+      <w:numFmt w:val="decimal"/>
+      <w:lvlText w:val="%1."/>
+      <w:lvlJc w:val="left"/>
+      <w:pPr>
+        <w:ind w:left="360" w:hanging="360"/>
+      </w:pPr>
+    </w:lvl>
+    <w:lvl w:ilvl="1">
+      <w:start w:val="1"/>
+      <w:numFmt w:val="decimal"/>
+      <w:lvlText w:val="%1.%2."/>
+      <w:lvlJc w:val="left"/>
+      <w:pPr>
+        <w:ind w:left="792" w:hanging="432"/>
+      </w:pPr>
+    </w:lvl>
+    <w:lvl w:ilvl="2">
+      <w:start w:val="1"/>
+      <w:numFmt w:val="decimal"/>
+      <w:lvlText w:val="%1.%2.%3."/>
+      <w:lvlJc w:val="left"/>
+      <w:pPr>
+        <w:ind w:left="1224" w:hanging="504"/>
+      </w:pPr>
+    </w:lvl>
+    <w:lvl w:ilvl="3">
+      <w:start w:val="1"/>
+      <w:numFmt w:val="decimal"/>
+      <w:lvlText w:val="%1.%2.%3.%4."/>
+      <w:lvlJc w:val="left"/>
+      <w:pPr>
+        <w:ind w:left="1728" w:hanging="648"/>
+      </w:pPr>
+    </w:lvl>
+    <w:lvl w:ilvl="4">
+      <w:start w:val="1"/>
+      <w:numFmt w:val="decimal"/>
+      <w:lvlText w:val="%1.%2.%3.%4.%5."/>
+      <w:lvlJc w:val="left"/>
+      <w:pPr>
+        <w:ind w:left="2232" w:hanging="792"/>
+      </w:pPr>
+    </w:lvl>
+    <w:lvl w:ilvl="5">
+      <w:start w:val="1"/>
+      <w:numFmt w:val="decimal"/>
+      <w:lvlText w:val="%1.%2.%3.%4.%5.%6."/>
+      <w:lvlJc w:val="left"/>
+      <w:pPr>
+        <w:ind w:left="2736" w:hanging="936"/>
+      </w:pPr>
+    </w:lvl>
+    <w:lvl w:ilvl="6">
+      <w:start w:val="1"/>
+      <w:numFmt w:val="decimal"/>
+      <w:lvlText w:val="%1.%2.%3.%4.%5.%6.%7."/>
+      <w:lvlJc w:val="left"/>
+      <w:pPr>
+        <w:ind w:left="3240" w:hanging="1080"/>
+      </w:pPr>
+    </w:lvl>
+    <w:lvl w:ilvl="7">
+      <w:start w:val="1"/>
+      <w:numFmt w:val="decimal"/>
+      <w:lvlText w:val="%1.%2.%3.%4.%5.%6.%7.%8."/>
+      <w:lvlJc w:val="left"/>
+      <w:pPr>
+        <w:ind w:left="3744" w:hanging="1224"/>
+      </w:pPr>
+    </w:lvl>
+    <w:lvl w:ilvl="8">
+      <w:start w:val="1"/>
+      <w:numFmt w:val="decimal"/>
+      <w:lvlText w:val="%1.%2.%3.%4.%5.%6.%7.%8.%9."/>
+      <w:lvlJc w:val="left"/>
+      <w:pPr>
+        <w:ind w:left="4320" w:hanging="1440"/>
+      </w:pPr>
+    </w:lvl>
+  </w:abstractNum>
+  <w:abstractNum w:abstractNumId="3" w15:restartNumberingAfterBreak="0">
     <w:nsid w:val="3949718D"/>
     <w:multiLevelType w:val="multilevel"/>
     <w:tmpl w:val="0419001F"/>
@@ -2890,7 +4780,7 @@
       <w:lvlText w:val="%1."/>
       <w:lvlJc w:val="left"/>
       <w:pPr>
-        <w:ind w:left="501" w:hanging="360"/>
+        <w:ind w:left="360" w:hanging="360"/>
       </w:pPr>
       <w:rPr>
         <w:rFonts w:hint="default"/>
@@ -2969,7 +4859,7 @@
       </w:pPr>
     </w:lvl>
   </w:abstractNum>
-  <w:abstractNum w:abstractNumId="3" w15:restartNumberingAfterBreak="0">
+  <w:abstractNum w:abstractNumId="4" w15:restartNumberingAfterBreak="0">
     <w:nsid w:val="4D6B5485"/>
     <w:multiLevelType w:val="hybridMultilevel"/>
     <w:tmpl w:val="72F0D3AE"/>
@@ -3082,8 +4972,210 @@
       </w:rPr>
     </w:lvl>
   </w:abstractNum>
+  <w:abstractNum w:abstractNumId="5" w15:restartNumberingAfterBreak="0">
+    <w:nsid w:val="4F1B0E2A"/>
+    <w:multiLevelType w:val="hybridMultilevel"/>
+    <w:tmpl w:val="185E42C6"/>
+    <w:lvl w:ilvl="0" w:tplc="4F58608A">
+      <w:start w:val="1"/>
+      <w:numFmt w:val="decimal"/>
+      <w:lvlText w:val="%1."/>
+      <w:lvlJc w:val="left"/>
+      <w:pPr>
+        <w:ind w:left="502" w:hanging="360"/>
+      </w:pPr>
+      <w:rPr>
+        <w:rFonts w:hint="default"/>
+      </w:rPr>
+    </w:lvl>
+    <w:lvl w:ilvl="1" w:tplc="04190019" w:tentative="1">
+      <w:start w:val="1"/>
+      <w:numFmt w:val="lowerLetter"/>
+      <w:lvlText w:val="%2."/>
+      <w:lvlJc w:val="left"/>
+      <w:pPr>
+        <w:ind w:left="1222" w:hanging="360"/>
+      </w:pPr>
+    </w:lvl>
+    <w:lvl w:ilvl="2" w:tplc="0419001B" w:tentative="1">
+      <w:start w:val="1"/>
+      <w:numFmt w:val="lowerRoman"/>
+      <w:lvlText w:val="%3."/>
+      <w:lvlJc w:val="right"/>
+      <w:pPr>
+        <w:ind w:left="1942" w:hanging="180"/>
+      </w:pPr>
+    </w:lvl>
+    <w:lvl w:ilvl="3" w:tplc="0419000F" w:tentative="1">
+      <w:start w:val="1"/>
+      <w:numFmt w:val="decimal"/>
+      <w:lvlText w:val="%4."/>
+      <w:lvlJc w:val="left"/>
+      <w:pPr>
+        <w:ind w:left="2662" w:hanging="360"/>
+      </w:pPr>
+    </w:lvl>
+    <w:lvl w:ilvl="4" w:tplc="04190019" w:tentative="1">
+      <w:start w:val="1"/>
+      <w:numFmt w:val="lowerLetter"/>
+      <w:lvlText w:val="%5."/>
+      <w:lvlJc w:val="left"/>
+      <w:pPr>
+        <w:ind w:left="3382" w:hanging="360"/>
+      </w:pPr>
+    </w:lvl>
+    <w:lvl w:ilvl="5" w:tplc="0419001B" w:tentative="1">
+      <w:start w:val="1"/>
+      <w:numFmt w:val="lowerRoman"/>
+      <w:lvlText w:val="%6."/>
+      <w:lvlJc w:val="right"/>
+      <w:pPr>
+        <w:ind w:left="4102" w:hanging="180"/>
+      </w:pPr>
+    </w:lvl>
+    <w:lvl w:ilvl="6" w:tplc="0419000F" w:tentative="1">
+      <w:start w:val="1"/>
+      <w:numFmt w:val="decimal"/>
+      <w:lvlText w:val="%7."/>
+      <w:lvlJc w:val="left"/>
+      <w:pPr>
+        <w:ind w:left="4822" w:hanging="360"/>
+      </w:pPr>
+    </w:lvl>
+    <w:lvl w:ilvl="7" w:tplc="04190019" w:tentative="1">
+      <w:start w:val="1"/>
+      <w:numFmt w:val="lowerLetter"/>
+      <w:lvlText w:val="%8."/>
+      <w:lvlJc w:val="left"/>
+      <w:pPr>
+        <w:ind w:left="5542" w:hanging="360"/>
+      </w:pPr>
+    </w:lvl>
+    <w:lvl w:ilvl="8" w:tplc="0419001B" w:tentative="1">
+      <w:start w:val="1"/>
+      <w:numFmt w:val="lowerRoman"/>
+      <w:lvlText w:val="%9."/>
+      <w:lvlJc w:val="right"/>
+      <w:pPr>
+        <w:ind w:left="6262" w:hanging="180"/>
+      </w:pPr>
+    </w:lvl>
+  </w:abstractNum>
+  <w:abstractNum w:abstractNumId="6" w15:restartNumberingAfterBreak="0">
+    <w:nsid w:val="78D2749E"/>
+    <w:multiLevelType w:val="hybridMultilevel"/>
+    <w:tmpl w:val="2458A7B8"/>
+    <w:lvl w:ilvl="0" w:tplc="04190001">
+      <w:start w:val="1"/>
+      <w:numFmt w:val="bullet"/>
+      <w:lvlText w:val=""/>
+      <w:lvlJc w:val="left"/>
+      <w:pPr>
+        <w:ind w:left="862" w:hanging="360"/>
+      </w:pPr>
+      <w:rPr>
+        <w:rFonts w:ascii="Symbol" w:hAnsi="Symbol" w:hint="default"/>
+      </w:rPr>
+    </w:lvl>
+    <w:lvl w:ilvl="1" w:tplc="04190003" w:tentative="1">
+      <w:start w:val="1"/>
+      <w:numFmt w:val="bullet"/>
+      <w:lvlText w:val="o"/>
+      <w:lvlJc w:val="left"/>
+      <w:pPr>
+        <w:ind w:left="1582" w:hanging="360"/>
+      </w:pPr>
+      <w:rPr>
+        <w:rFonts w:ascii="Courier New" w:hAnsi="Courier New" w:cs="Courier New" w:hint="default"/>
+      </w:rPr>
+    </w:lvl>
+    <w:lvl w:ilvl="2" w:tplc="04190005" w:tentative="1">
+      <w:start w:val="1"/>
+      <w:numFmt w:val="bullet"/>
+      <w:lvlText w:val=""/>
+      <w:lvlJc w:val="left"/>
+      <w:pPr>
+        <w:ind w:left="2302" w:hanging="360"/>
+      </w:pPr>
+      <w:rPr>
+        <w:rFonts w:ascii="Wingdings" w:hAnsi="Wingdings" w:hint="default"/>
+      </w:rPr>
+    </w:lvl>
+    <w:lvl w:ilvl="3" w:tplc="04190001" w:tentative="1">
+      <w:start w:val="1"/>
+      <w:numFmt w:val="bullet"/>
+      <w:lvlText w:val=""/>
+      <w:lvlJc w:val="left"/>
+      <w:pPr>
+        <w:ind w:left="3022" w:hanging="360"/>
+      </w:pPr>
+      <w:rPr>
+        <w:rFonts w:ascii="Symbol" w:hAnsi="Symbol" w:hint="default"/>
+      </w:rPr>
+    </w:lvl>
+    <w:lvl w:ilvl="4" w:tplc="04190003" w:tentative="1">
+      <w:start w:val="1"/>
+      <w:numFmt w:val="bullet"/>
+      <w:lvlText w:val="o"/>
+      <w:lvlJc w:val="left"/>
+      <w:pPr>
+        <w:ind w:left="3742" w:hanging="360"/>
+      </w:pPr>
+      <w:rPr>
+        <w:rFonts w:ascii="Courier New" w:hAnsi="Courier New" w:cs="Courier New" w:hint="default"/>
+      </w:rPr>
+    </w:lvl>
+    <w:lvl w:ilvl="5" w:tplc="04190005" w:tentative="1">
+      <w:start w:val="1"/>
+      <w:numFmt w:val="bullet"/>
+      <w:lvlText w:val=""/>
+      <w:lvlJc w:val="left"/>
+      <w:pPr>
+        <w:ind w:left="4462" w:hanging="360"/>
+      </w:pPr>
+      <w:rPr>
+        <w:rFonts w:ascii="Wingdings" w:hAnsi="Wingdings" w:hint="default"/>
+      </w:rPr>
+    </w:lvl>
+    <w:lvl w:ilvl="6" w:tplc="04190001" w:tentative="1">
+      <w:start w:val="1"/>
+      <w:numFmt w:val="bullet"/>
+      <w:lvlText w:val=""/>
+      <w:lvlJc w:val="left"/>
+      <w:pPr>
+        <w:ind w:left="5182" w:hanging="360"/>
+      </w:pPr>
+      <w:rPr>
+        <w:rFonts w:ascii="Symbol" w:hAnsi="Symbol" w:hint="default"/>
+      </w:rPr>
+    </w:lvl>
+    <w:lvl w:ilvl="7" w:tplc="04190003" w:tentative="1">
+      <w:start w:val="1"/>
+      <w:numFmt w:val="bullet"/>
+      <w:lvlText w:val="o"/>
+      <w:lvlJc w:val="left"/>
+      <w:pPr>
+        <w:ind w:left="5902" w:hanging="360"/>
+      </w:pPr>
+      <w:rPr>
+        <w:rFonts w:ascii="Courier New" w:hAnsi="Courier New" w:cs="Courier New" w:hint="default"/>
+      </w:rPr>
+    </w:lvl>
+    <w:lvl w:ilvl="8" w:tplc="04190005" w:tentative="1">
+      <w:start w:val="1"/>
+      <w:numFmt w:val="bullet"/>
+      <w:lvlText w:val=""/>
+      <w:lvlJc w:val="left"/>
+      <w:pPr>
+        <w:ind w:left="6622" w:hanging="360"/>
+      </w:pPr>
+      <w:rPr>
+        <w:rFonts w:ascii="Wingdings" w:hAnsi="Wingdings" w:hint="default"/>
+      </w:rPr>
+    </w:lvl>
+  </w:abstractNum>
   <w:num w:numId="1">
-    <w:abstractNumId w:val="2"/>
+    <w:abstractNumId w:val="3"/>
   </w:num>
   <w:num w:numId="2">
     <w:abstractNumId w:val="1"/>
@@ -3092,7 +5184,16 @@
     <w:abstractNumId w:val="0"/>
   </w:num>
   <w:num w:numId="4">
-    <w:abstractNumId w:val="3"/>
+    <w:abstractNumId w:val="4"/>
+  </w:num>
+  <w:num w:numId="5">
+    <w:abstractNumId w:val="2"/>
+  </w:num>
+  <w:num w:numId="6">
+    <w:abstractNumId w:val="6"/>
+  </w:num>
+  <w:num w:numId="7">
+    <w:abstractNumId w:val="5"/>
   </w:num>
 </w:numbering>
 </file>
@@ -3490,7 +5591,28 @@
   <w:style w:type="paragraph" w:default="1" w:styleId="a">
     <w:name w:val="Normal"/>
     <w:qFormat/>
-    <w:rsid w:val="001F1E69"/>
+    <w:rsid w:val="00CF0BA1"/>
+  </w:style>
+  <w:style w:type="paragraph" w:styleId="1">
+    <w:name w:val="heading 1"/>
+    <w:basedOn w:val="a"/>
+    <w:next w:val="a"/>
+    <w:link w:val="10"/>
+    <w:uiPriority w:val="9"/>
+    <w:qFormat/>
+    <w:rsid w:val="00C56ACD"/>
+    <w:pPr>
+      <w:keepNext/>
+      <w:keepLines/>
+      <w:spacing w:before="240" w:after="0"/>
+      <w:outlineLvl w:val="0"/>
+    </w:pPr>
+    <w:rPr>
+      <w:rFonts w:asciiTheme="majorHAnsi" w:eastAsiaTheme="majorEastAsia" w:hAnsiTheme="majorHAnsi" w:cstheme="majorBidi"/>
+      <w:color w:val="2E74B5" w:themeColor="accent1" w:themeShade="BF"/>
+      <w:sz w:val="32"/>
+      <w:szCs w:val="32"/>
+    </w:rPr>
   </w:style>
   <w:style w:type="paragraph" w:styleId="2">
     <w:name w:val="heading 2"/>
@@ -3572,6 +5694,110 @@
     <w:link w:val="a3"/>
     <w:uiPriority w:val="34"/>
     <w:rsid w:val="00141B66"/>
+  </w:style>
+  <w:style w:type="character" w:customStyle="1" w:styleId="10">
+    <w:name w:val="Заголовок 1 Знак"/>
+    <w:basedOn w:val="a0"/>
+    <w:link w:val="1"/>
+    <w:uiPriority w:val="9"/>
+    <w:rsid w:val="00C56ACD"/>
+    <w:rPr>
+      <w:rFonts w:asciiTheme="majorHAnsi" w:eastAsiaTheme="majorEastAsia" w:hAnsiTheme="majorHAnsi" w:cstheme="majorBidi"/>
+      <w:color w:val="2E74B5" w:themeColor="accent1" w:themeShade="BF"/>
+      <w:sz w:val="32"/>
+      <w:szCs w:val="32"/>
+    </w:rPr>
+  </w:style>
+  <w:style w:type="paragraph" w:styleId="a5">
+    <w:name w:val="TOC Heading"/>
+    <w:basedOn w:val="1"/>
+    <w:next w:val="a"/>
+    <w:uiPriority w:val="39"/>
+    <w:unhideWhenUsed/>
+    <w:qFormat/>
+    <w:rsid w:val="00C56ACD"/>
+    <w:pPr>
+      <w:outlineLvl w:val="9"/>
+    </w:pPr>
+    <w:rPr>
+      <w:lang w:eastAsia="ru-RU"/>
+    </w:rPr>
+  </w:style>
+  <w:style w:type="paragraph" w:styleId="21">
+    <w:name w:val="toc 2"/>
+    <w:basedOn w:val="a"/>
+    <w:next w:val="a"/>
+    <w:autoRedefine/>
+    <w:uiPriority w:val="39"/>
+    <w:unhideWhenUsed/>
+    <w:rsid w:val="00C56ACD"/>
+    <w:pPr>
+      <w:spacing w:after="100"/>
+      <w:ind w:left="220"/>
+    </w:pPr>
+  </w:style>
+  <w:style w:type="character" w:styleId="a6">
+    <w:name w:val="Hyperlink"/>
+    <w:basedOn w:val="a0"/>
+    <w:uiPriority w:val="99"/>
+    <w:unhideWhenUsed/>
+    <w:rsid w:val="00C56ACD"/>
+    <w:rPr>
+      <w:color w:val="0563C1" w:themeColor="hyperlink"/>
+      <w:u w:val="single"/>
+    </w:rPr>
+  </w:style>
+  <w:style w:type="character" w:styleId="a7">
+    <w:name w:val="line number"/>
+    <w:basedOn w:val="a0"/>
+    <w:uiPriority w:val="99"/>
+    <w:semiHidden/>
+    <w:unhideWhenUsed/>
+    <w:rsid w:val="0027394B"/>
+  </w:style>
+  <w:style w:type="paragraph" w:styleId="a8">
+    <w:name w:val="header"/>
+    <w:basedOn w:val="a"/>
+    <w:link w:val="a9"/>
+    <w:uiPriority w:val="99"/>
+    <w:unhideWhenUsed/>
+    <w:rsid w:val="0027394B"/>
+    <w:pPr>
+      <w:tabs>
+        <w:tab w:val="center" w:pos="4677"/>
+        <w:tab w:val="right" w:pos="9355"/>
+      </w:tabs>
+      <w:spacing w:after="0" w:line="240" w:lineRule="auto"/>
+    </w:pPr>
+  </w:style>
+  <w:style w:type="character" w:customStyle="1" w:styleId="a9">
+    <w:name w:val="Верхний колонтитул Знак"/>
+    <w:basedOn w:val="a0"/>
+    <w:link w:val="a8"/>
+    <w:uiPriority w:val="99"/>
+    <w:rsid w:val="0027394B"/>
+  </w:style>
+  <w:style w:type="paragraph" w:styleId="aa">
+    <w:name w:val="footer"/>
+    <w:basedOn w:val="a"/>
+    <w:link w:val="ab"/>
+    <w:uiPriority w:val="99"/>
+    <w:unhideWhenUsed/>
+    <w:rsid w:val="0027394B"/>
+    <w:pPr>
+      <w:tabs>
+        <w:tab w:val="center" w:pos="4677"/>
+        <w:tab w:val="right" w:pos="9355"/>
+      </w:tabs>
+      <w:spacing w:after="0" w:line="240" w:lineRule="auto"/>
+    </w:pPr>
+  </w:style>
+  <w:style w:type="character" w:customStyle="1" w:styleId="ab">
+    <w:name w:val="Нижний колонтитул Знак"/>
+    <w:basedOn w:val="a0"/>
+    <w:link w:val="aa"/>
+    <w:uiPriority w:val="99"/>
+    <w:rsid w:val="0027394B"/>
   </w:style>
 </w:styles>
 </file>
@@ -3835,4 +6061,16 @@
     </a:ext>
   </a:extLst>
 </a:theme>
+</file>
+
+<file path=customXml/item1.xml><?xml version="1.0" encoding="utf-8"?>
+<b:Sources xmlns:b="http://schemas.openxmlformats.org/officeDocument/2006/bibliography" xmlns="http://schemas.openxmlformats.org/officeDocument/2006/bibliography" SelectedStyle="\APASixthEditionOfficeOnline.xsl" StyleName="APA" Version="6"/>
+</file>
+
+<file path=customXml/itemProps1.xml><?xml version="1.0" encoding="utf-8"?>
+<ds:datastoreItem xmlns:ds="http://schemas.openxmlformats.org/officeDocument/2006/customXml" ds:itemID="{04EBA8B0-948C-4A3B-BC79-3A81ACF4A587}">
+  <ds:schemaRefs>
+    <ds:schemaRef ds:uri="http://schemas.openxmlformats.org/officeDocument/2006/bibliography"/>
+  </ds:schemaRefs>
+</ds:datastoreItem>
 </file>
</xml_diff>